<commit_message>
biotest tapes ghg compartitioning corrected
</commit_message>
<xml_diff>
--- a/info/dokumentation_Methodik_Bestandesauswertung_MoMoK.docx
+++ b/info/dokumentation_Methodik_Bestandesauswertung_MoMoK.docx
@@ -11727,6 +11727,1190 @@
       <w:pPr>
         <w:pStyle w:val="Listenabsatz"/>
         <w:numPr>
+          <w:ilvl w:val="2"/>
+          <w:numId w:val="10"/>
+        </w:numPr>
+        <w:spacing w:before="100" w:beforeAutospacing="1" w:after="142" w:line="276" w:lineRule="auto"/>
+        <w:rPr>
+          <w:rFonts w:asciiTheme="majorHAnsi" w:eastAsia="Times New Roman" w:hAnsiTheme="majorHAnsi" w:cstheme="majorHAnsi"/>
+          <w:color w:val="000000"/>
+          <w:sz w:val="24"/>
+          <w:szCs w:val="24"/>
+          <w:lang w:eastAsia="de-DE"/>
+        </w:rPr>
+      </w:pPr>
+      <w:r>
+        <w:rPr>
+          <w:rFonts w:asciiTheme="majorHAnsi" w:eastAsia="Times New Roman" w:hAnsiTheme="majorHAnsi" w:cstheme="majorHAnsi"/>
+          <w:color w:val="000000"/>
+          <w:sz w:val="24"/>
+          <w:szCs w:val="24"/>
+          <w:lang w:eastAsia="de-DE"/>
+        </w:rPr>
+        <w:t xml:space="preserve">Daten die in die Modelle </w:t>
+      </w:r>
+      <w:proofErr w:type="spellStart"/>
+      <w:r>
+        <w:rPr>
+          <w:rFonts w:asciiTheme="majorHAnsi" w:eastAsia="Times New Roman" w:hAnsiTheme="majorHAnsi" w:cstheme="majorHAnsi"/>
+          <w:color w:val="000000"/>
+          <w:sz w:val="24"/>
+          <w:szCs w:val="24"/>
+          <w:lang w:eastAsia="de-DE"/>
+        </w:rPr>
+        <w:t>eingespeißt</w:t>
+      </w:r>
+      <w:proofErr w:type="spellEnd"/>
+      <w:r>
+        <w:rPr>
+          <w:rFonts w:asciiTheme="majorHAnsi" w:eastAsia="Times New Roman" w:hAnsiTheme="majorHAnsi" w:cstheme="majorHAnsi"/>
+          <w:color w:val="000000"/>
+          <w:sz w:val="24"/>
+          <w:szCs w:val="24"/>
+          <w:lang w:eastAsia="de-DE"/>
+        </w:rPr>
+        <w:t xml:space="preserve"> werden </w:t>
+      </w:r>
+      <w:r>
+        <w:rPr>
+          <w:rFonts w:asciiTheme="majorHAnsi" w:eastAsia="Times New Roman" w:hAnsiTheme="majorHAnsi" w:cstheme="majorHAnsi"/>
+          <w:color w:val="000000"/>
+          <w:sz w:val="24"/>
+          <w:szCs w:val="24"/>
+          <w:lang w:eastAsia="de-DE"/>
+        </w:rPr>
+        <w:t xml:space="preserve">stammen aus unterschiedlichen Studien mit unterschiedlichen </w:t>
+      </w:r>
+      <w:proofErr w:type="spellStart"/>
+      <w:r>
+        <w:rPr>
+          <w:rFonts w:asciiTheme="majorHAnsi" w:eastAsia="Times New Roman" w:hAnsiTheme="majorHAnsi" w:cstheme="majorHAnsi"/>
+          <w:color w:val="000000"/>
+          <w:sz w:val="24"/>
+          <w:szCs w:val="24"/>
+          <w:lang w:eastAsia="de-DE"/>
+        </w:rPr>
+        <w:t>sampling</w:t>
+      </w:r>
+      <w:proofErr w:type="spellEnd"/>
+      <w:r>
+        <w:rPr>
+          <w:rFonts w:asciiTheme="majorHAnsi" w:eastAsia="Times New Roman" w:hAnsiTheme="majorHAnsi" w:cstheme="majorHAnsi"/>
+          <w:color w:val="000000"/>
+          <w:sz w:val="24"/>
+          <w:szCs w:val="24"/>
+          <w:lang w:eastAsia="de-DE"/>
+        </w:rPr>
+        <w:t xml:space="preserve"> </w:t>
+      </w:r>
+      <w:proofErr w:type="spellStart"/>
+      <w:r>
+        <w:rPr>
+          <w:rFonts w:asciiTheme="majorHAnsi" w:eastAsia="Times New Roman" w:hAnsiTheme="majorHAnsi" w:cstheme="majorHAnsi"/>
+          <w:color w:val="000000"/>
+          <w:sz w:val="24"/>
+          <w:szCs w:val="24"/>
+          <w:lang w:eastAsia="de-DE"/>
+        </w:rPr>
+        <w:t>methods</w:t>
+      </w:r>
+      <w:proofErr w:type="spellEnd"/>
+    </w:p>
+    <w:p>
+      <w:pPr>
+        <w:pStyle w:val="Listenabsatz"/>
+        <w:numPr>
+          <w:ilvl w:val="3"/>
+          <w:numId w:val="10"/>
+        </w:numPr>
+        <w:spacing w:before="100" w:beforeAutospacing="1" w:after="142" w:line="276" w:lineRule="auto"/>
+        <w:rPr>
+          <w:rFonts w:asciiTheme="majorHAnsi" w:eastAsia="Times New Roman" w:hAnsiTheme="majorHAnsi" w:cstheme="majorHAnsi"/>
+          <w:color w:val="000000"/>
+          <w:sz w:val="24"/>
+          <w:szCs w:val="24"/>
+          <w:lang w:eastAsia="de-DE"/>
+        </w:rPr>
+      </w:pPr>
+      <w:r>
+        <w:rPr>
+          <w:rFonts w:asciiTheme="majorHAnsi" w:eastAsia="Times New Roman" w:hAnsiTheme="majorHAnsi" w:cstheme="majorHAnsi"/>
+          <w:color w:val="000000"/>
+          <w:sz w:val="24"/>
+          <w:szCs w:val="24"/>
+          <w:lang w:eastAsia="de-DE"/>
+        </w:rPr>
+        <w:t xml:space="preserve">Für die meisten waren keine Rohdaten verfügbar </w:t>
+      </w:r>
+      <w:r>
+        <w:rPr>
+          <w:rFonts w:asciiTheme="majorHAnsi" w:eastAsia="Times New Roman" w:hAnsiTheme="majorHAnsi" w:cstheme="majorHAnsi"/>
+          <w:color w:val="000000"/>
+          <w:sz w:val="24"/>
+          <w:szCs w:val="24"/>
+          <w:lang w:eastAsia="de-DE"/>
+        </w:rPr>
+        <w:t xml:space="preserve">oder die verfügbaren Daten waren </w:t>
+      </w:r>
+      <w:proofErr w:type="spellStart"/>
+      <w:r>
+        <w:rPr>
+          <w:rFonts w:asciiTheme="majorHAnsi" w:eastAsia="Times New Roman" w:hAnsiTheme="majorHAnsi" w:cstheme="majorHAnsi"/>
+          <w:color w:val="000000"/>
+          <w:sz w:val="24"/>
+          <w:szCs w:val="24"/>
+          <w:lang w:eastAsia="de-DE"/>
+        </w:rPr>
+        <w:t>uneignet</w:t>
+      </w:r>
+      <w:proofErr w:type="spellEnd"/>
+      <w:r>
+        <w:rPr>
+          <w:rFonts w:asciiTheme="majorHAnsi" w:eastAsia="Times New Roman" w:hAnsiTheme="majorHAnsi" w:cstheme="majorHAnsi"/>
+          <w:color w:val="000000"/>
+          <w:sz w:val="24"/>
+          <w:szCs w:val="24"/>
+          <w:lang w:eastAsia="de-DE"/>
+        </w:rPr>
+        <w:t xml:space="preserve"> um weitere Kompartimente zu berechnen</w:t>
+      </w:r>
+    </w:p>
+    <w:p>
+      <w:pPr>
+        <w:pStyle w:val="Listenabsatz"/>
+        <w:numPr>
+          <w:ilvl w:val="3"/>
+          <w:numId w:val="10"/>
+        </w:numPr>
+        <w:spacing w:before="100" w:beforeAutospacing="1" w:after="142" w:line="276" w:lineRule="auto"/>
+        <w:rPr>
+          <w:rFonts w:asciiTheme="majorHAnsi" w:eastAsia="Times New Roman" w:hAnsiTheme="majorHAnsi" w:cstheme="majorHAnsi"/>
+          <w:color w:val="000000"/>
+          <w:sz w:val="24"/>
+          <w:szCs w:val="24"/>
+          <w:lang w:eastAsia="de-DE"/>
+        </w:rPr>
+      </w:pPr>
+      <w:r>
+        <w:rPr>
+          <w:rFonts w:asciiTheme="majorHAnsi" w:eastAsia="Times New Roman" w:hAnsiTheme="majorHAnsi" w:cstheme="majorHAnsi"/>
+          <w:color w:val="000000"/>
+          <w:sz w:val="24"/>
+          <w:szCs w:val="24"/>
+          <w:lang w:eastAsia="de-DE"/>
+        </w:rPr>
+        <w:t>Für die Studien mit einer besseren Datenlage wurde die Biomasse über „</w:t>
+      </w:r>
+      <w:proofErr w:type="spellStart"/>
+      <w:r>
+        <w:rPr>
+          <w:rFonts w:asciiTheme="majorHAnsi" w:eastAsia="Times New Roman" w:hAnsiTheme="majorHAnsi" w:cstheme="majorHAnsi"/>
+          <w:color w:val="000000"/>
+          <w:sz w:val="24"/>
+          <w:szCs w:val="24"/>
+          <w:lang w:eastAsia="de-DE"/>
+        </w:rPr>
+        <w:t>randomized</w:t>
+      </w:r>
+      <w:proofErr w:type="spellEnd"/>
+      <w:r>
+        <w:rPr>
+          <w:rFonts w:asciiTheme="majorHAnsi" w:eastAsia="Times New Roman" w:hAnsiTheme="majorHAnsi" w:cstheme="majorHAnsi"/>
+          <w:color w:val="000000"/>
+          <w:sz w:val="24"/>
+          <w:szCs w:val="24"/>
+          <w:lang w:eastAsia="de-DE"/>
+        </w:rPr>
+        <w:t xml:space="preserve"> </w:t>
+      </w:r>
+      <w:proofErr w:type="spellStart"/>
+      <w:r>
+        <w:rPr>
+          <w:rFonts w:asciiTheme="majorHAnsi" w:eastAsia="Times New Roman" w:hAnsiTheme="majorHAnsi" w:cstheme="majorHAnsi"/>
+          <w:color w:val="000000"/>
+          <w:sz w:val="24"/>
+          <w:szCs w:val="24"/>
+          <w:lang w:eastAsia="de-DE"/>
+        </w:rPr>
+        <w:t>branch</w:t>
+      </w:r>
+      <w:proofErr w:type="spellEnd"/>
+      <w:r>
+        <w:rPr>
+          <w:rFonts w:asciiTheme="majorHAnsi" w:eastAsia="Times New Roman" w:hAnsiTheme="majorHAnsi" w:cstheme="majorHAnsi"/>
+          <w:color w:val="000000"/>
+          <w:sz w:val="24"/>
+          <w:szCs w:val="24"/>
+          <w:lang w:eastAsia="de-DE"/>
+        </w:rPr>
+        <w:t xml:space="preserve"> </w:t>
+      </w:r>
+      <w:proofErr w:type="spellStart"/>
+      <w:r>
+        <w:rPr>
+          <w:rFonts w:asciiTheme="majorHAnsi" w:eastAsia="Times New Roman" w:hAnsiTheme="majorHAnsi" w:cstheme="majorHAnsi"/>
+          <w:color w:val="000000"/>
+          <w:sz w:val="24"/>
+          <w:szCs w:val="24"/>
+          <w:lang w:eastAsia="de-DE"/>
+        </w:rPr>
+        <w:t>sampling</w:t>
+      </w:r>
+      <w:proofErr w:type="spellEnd"/>
+      <w:r>
+        <w:rPr>
+          <w:rFonts w:asciiTheme="majorHAnsi" w:eastAsia="Times New Roman" w:hAnsiTheme="majorHAnsi" w:cstheme="majorHAnsi"/>
+          <w:color w:val="000000"/>
+          <w:sz w:val="24"/>
+          <w:szCs w:val="24"/>
+          <w:lang w:eastAsia="de-DE"/>
+        </w:rPr>
+        <w:t>“ oder „</w:t>
+      </w:r>
+      <w:proofErr w:type="spellStart"/>
+      <w:r>
+        <w:rPr>
+          <w:rFonts w:asciiTheme="majorHAnsi" w:eastAsia="Times New Roman" w:hAnsiTheme="majorHAnsi" w:cstheme="majorHAnsi"/>
+          <w:color w:val="000000"/>
+          <w:sz w:val="24"/>
+          <w:szCs w:val="24"/>
+          <w:lang w:eastAsia="de-DE"/>
+        </w:rPr>
+        <w:t>full</w:t>
+      </w:r>
+      <w:proofErr w:type="spellEnd"/>
+      <w:r>
+        <w:rPr>
+          <w:rFonts w:asciiTheme="majorHAnsi" w:eastAsia="Times New Roman" w:hAnsiTheme="majorHAnsi" w:cstheme="majorHAnsi"/>
+          <w:color w:val="000000"/>
+          <w:sz w:val="24"/>
+          <w:szCs w:val="24"/>
+          <w:lang w:eastAsia="de-DE"/>
+        </w:rPr>
+        <w:t xml:space="preserve"> </w:t>
+      </w:r>
+      <w:proofErr w:type="spellStart"/>
+      <w:r>
+        <w:rPr>
+          <w:rFonts w:asciiTheme="majorHAnsi" w:eastAsia="Times New Roman" w:hAnsiTheme="majorHAnsi" w:cstheme="majorHAnsi"/>
+          <w:color w:val="000000"/>
+          <w:sz w:val="24"/>
+          <w:szCs w:val="24"/>
+          <w:lang w:eastAsia="de-DE"/>
+        </w:rPr>
+        <w:t>main</w:t>
+      </w:r>
+      <w:proofErr w:type="spellEnd"/>
+      <w:r>
+        <w:rPr>
+          <w:rFonts w:asciiTheme="majorHAnsi" w:eastAsia="Times New Roman" w:hAnsiTheme="majorHAnsi" w:cstheme="majorHAnsi"/>
+          <w:color w:val="000000"/>
+          <w:sz w:val="24"/>
+          <w:szCs w:val="24"/>
+          <w:lang w:eastAsia="de-DE"/>
+        </w:rPr>
+        <w:t xml:space="preserve"> </w:t>
+      </w:r>
+      <w:proofErr w:type="spellStart"/>
+      <w:r>
+        <w:rPr>
+          <w:rFonts w:asciiTheme="majorHAnsi" w:eastAsia="Times New Roman" w:hAnsiTheme="majorHAnsi" w:cstheme="majorHAnsi"/>
+          <w:color w:val="000000"/>
+          <w:sz w:val="24"/>
+          <w:szCs w:val="24"/>
+          <w:lang w:eastAsia="de-DE"/>
+        </w:rPr>
+        <w:t>axis</w:t>
+      </w:r>
+      <w:proofErr w:type="spellEnd"/>
+      <w:r>
+        <w:rPr>
+          <w:rFonts w:asciiTheme="majorHAnsi" w:eastAsia="Times New Roman" w:hAnsiTheme="majorHAnsi" w:cstheme="majorHAnsi"/>
+          <w:color w:val="000000"/>
+          <w:sz w:val="24"/>
+          <w:szCs w:val="24"/>
+          <w:lang w:eastAsia="de-DE"/>
+        </w:rPr>
+        <w:t xml:space="preserve"> </w:t>
+      </w:r>
+      <w:proofErr w:type="spellStart"/>
+      <w:r>
+        <w:rPr>
+          <w:rFonts w:asciiTheme="majorHAnsi" w:eastAsia="Times New Roman" w:hAnsiTheme="majorHAnsi" w:cstheme="majorHAnsi"/>
+          <w:color w:val="000000"/>
+          <w:sz w:val="24"/>
+          <w:szCs w:val="24"/>
+          <w:lang w:eastAsia="de-DE"/>
+        </w:rPr>
+        <w:t>mesurements</w:t>
+      </w:r>
+      <w:proofErr w:type="spellEnd"/>
+      <w:r>
+        <w:rPr>
+          <w:rFonts w:asciiTheme="majorHAnsi" w:eastAsia="Times New Roman" w:hAnsiTheme="majorHAnsi" w:cstheme="majorHAnsi"/>
+          <w:color w:val="000000"/>
+          <w:sz w:val="24"/>
+          <w:szCs w:val="24"/>
+          <w:lang w:eastAsia="de-DE"/>
+        </w:rPr>
+        <w:t xml:space="preserve"> </w:t>
+      </w:r>
+      <w:proofErr w:type="spellStart"/>
+      <w:r>
+        <w:rPr>
+          <w:rFonts w:asciiTheme="majorHAnsi" w:eastAsia="Times New Roman" w:hAnsiTheme="majorHAnsi" w:cstheme="majorHAnsi"/>
+          <w:color w:val="000000"/>
+          <w:sz w:val="24"/>
+          <w:szCs w:val="24"/>
+          <w:lang w:eastAsia="de-DE"/>
+        </w:rPr>
+        <w:t>with</w:t>
+      </w:r>
+      <w:proofErr w:type="spellEnd"/>
+      <w:r>
+        <w:rPr>
+          <w:rFonts w:asciiTheme="majorHAnsi" w:eastAsia="Times New Roman" w:hAnsiTheme="majorHAnsi" w:cstheme="majorHAnsi"/>
+          <w:color w:val="000000"/>
+          <w:sz w:val="24"/>
+          <w:szCs w:val="24"/>
+          <w:lang w:eastAsia="de-DE"/>
+        </w:rPr>
+        <w:t xml:space="preserve"> </w:t>
+      </w:r>
+      <w:proofErr w:type="spellStart"/>
+      <w:r>
+        <w:rPr>
+          <w:rFonts w:asciiTheme="majorHAnsi" w:eastAsia="Times New Roman" w:hAnsiTheme="majorHAnsi" w:cstheme="majorHAnsi"/>
+          <w:color w:val="000000"/>
+          <w:sz w:val="24"/>
+          <w:szCs w:val="24"/>
+          <w:lang w:eastAsia="de-DE"/>
+        </w:rPr>
+        <w:t>sampled</w:t>
+      </w:r>
+      <w:proofErr w:type="spellEnd"/>
+      <w:r>
+        <w:rPr>
+          <w:rFonts w:asciiTheme="majorHAnsi" w:eastAsia="Times New Roman" w:hAnsiTheme="majorHAnsi" w:cstheme="majorHAnsi"/>
+          <w:color w:val="000000"/>
+          <w:sz w:val="24"/>
+          <w:szCs w:val="24"/>
+          <w:lang w:eastAsia="de-DE"/>
+        </w:rPr>
+        <w:t xml:space="preserve"> </w:t>
+      </w:r>
+      <w:proofErr w:type="spellStart"/>
+      <w:r>
+        <w:rPr>
+          <w:rFonts w:asciiTheme="majorHAnsi" w:eastAsia="Times New Roman" w:hAnsiTheme="majorHAnsi" w:cstheme="majorHAnsi"/>
+          <w:color w:val="000000"/>
+          <w:sz w:val="24"/>
+          <w:szCs w:val="24"/>
+          <w:lang w:eastAsia="de-DE"/>
+        </w:rPr>
+        <w:t>branches</w:t>
+      </w:r>
+      <w:proofErr w:type="spellEnd"/>
+      <w:r>
+        <w:rPr>
+          <w:rFonts w:asciiTheme="majorHAnsi" w:eastAsia="Times New Roman" w:hAnsiTheme="majorHAnsi" w:cstheme="majorHAnsi"/>
+          <w:color w:val="000000"/>
+          <w:sz w:val="24"/>
+          <w:szCs w:val="24"/>
+          <w:lang w:eastAsia="de-DE"/>
+        </w:rPr>
+        <w:t>“ erfasst</w:t>
+      </w:r>
+    </w:p>
+    <w:p>
+      <w:pPr>
+        <w:pStyle w:val="Listenabsatz"/>
+        <w:numPr>
+          <w:ilvl w:val="3"/>
+          <w:numId w:val="10"/>
+        </w:numPr>
+        <w:spacing w:before="100" w:beforeAutospacing="1" w:after="142" w:line="276" w:lineRule="auto"/>
+        <w:rPr>
+          <w:rFonts w:asciiTheme="majorHAnsi" w:eastAsia="Times New Roman" w:hAnsiTheme="majorHAnsi" w:cstheme="majorHAnsi"/>
+          <w:color w:val="000000"/>
+          <w:sz w:val="24"/>
+          <w:szCs w:val="24"/>
+          <w:lang w:eastAsia="de-DE"/>
+        </w:rPr>
+      </w:pPr>
+      <w:r>
+        <w:rPr>
+          <w:rFonts w:asciiTheme="majorHAnsi" w:eastAsia="Times New Roman" w:hAnsiTheme="majorHAnsi" w:cstheme="majorHAnsi"/>
+          <w:color w:val="000000"/>
+          <w:sz w:val="24"/>
+          <w:szCs w:val="24"/>
+          <w:lang w:eastAsia="de-DE"/>
+        </w:rPr>
+        <w:t xml:space="preserve">Fehlende Daten sowie der Grund für das auslassen bestimmter Kompartimente wurden durch </w:t>
+      </w:r>
+      <w:proofErr w:type="spellStart"/>
+      <w:r>
+        <w:rPr>
+          <w:rFonts w:asciiTheme="majorHAnsi" w:eastAsia="Times New Roman" w:hAnsiTheme="majorHAnsi" w:cstheme="majorHAnsi"/>
+          <w:color w:val="000000"/>
+          <w:sz w:val="24"/>
+          <w:szCs w:val="24"/>
+          <w:lang w:eastAsia="de-DE"/>
+        </w:rPr>
+        <w:t>mulitple</w:t>
+      </w:r>
+      <w:proofErr w:type="spellEnd"/>
+      <w:r>
+        <w:rPr>
+          <w:rFonts w:asciiTheme="majorHAnsi" w:eastAsia="Times New Roman" w:hAnsiTheme="majorHAnsi" w:cstheme="majorHAnsi"/>
+          <w:color w:val="000000"/>
+          <w:sz w:val="24"/>
+          <w:szCs w:val="24"/>
+          <w:lang w:eastAsia="de-DE"/>
+        </w:rPr>
+        <w:t xml:space="preserve"> </w:t>
+      </w:r>
+      <w:proofErr w:type="spellStart"/>
+      <w:r>
+        <w:rPr>
+          <w:rFonts w:asciiTheme="majorHAnsi" w:eastAsia="Times New Roman" w:hAnsiTheme="majorHAnsi" w:cstheme="majorHAnsi"/>
+          <w:color w:val="000000"/>
+          <w:sz w:val="24"/>
+          <w:szCs w:val="24"/>
+          <w:lang w:eastAsia="de-DE"/>
+        </w:rPr>
+        <w:t>imputations</w:t>
+      </w:r>
+      <w:proofErr w:type="spellEnd"/>
+      <w:r>
+        <w:rPr>
+          <w:rFonts w:asciiTheme="majorHAnsi" w:eastAsia="Times New Roman" w:hAnsiTheme="majorHAnsi" w:cstheme="majorHAnsi"/>
+          <w:color w:val="000000"/>
+          <w:sz w:val="24"/>
+          <w:szCs w:val="24"/>
+          <w:lang w:eastAsia="de-DE"/>
+        </w:rPr>
+        <w:t xml:space="preserve"> ausgeglichen. </w:t>
+      </w:r>
+    </w:p>
+    <w:p>
+      <w:pPr>
+        <w:pStyle w:val="Listenabsatz"/>
+        <w:numPr>
+          <w:ilvl w:val="3"/>
+          <w:numId w:val="10"/>
+        </w:numPr>
+        <w:spacing w:before="100" w:beforeAutospacing="1" w:after="142" w:line="276" w:lineRule="auto"/>
+        <w:rPr>
+          <w:rFonts w:asciiTheme="majorHAnsi" w:eastAsia="Times New Roman" w:hAnsiTheme="majorHAnsi" w:cstheme="majorHAnsi"/>
+          <w:color w:val="000000"/>
+          <w:sz w:val="24"/>
+          <w:szCs w:val="24"/>
+          <w:lang w:eastAsia="de-DE"/>
+        </w:rPr>
+      </w:pPr>
+      <w:r>
+        <w:rPr>
+          <w:rFonts w:asciiTheme="majorHAnsi" w:eastAsia="Times New Roman" w:hAnsiTheme="majorHAnsi" w:cstheme="majorHAnsi"/>
+          <w:color w:val="000000"/>
+          <w:sz w:val="24"/>
+          <w:szCs w:val="24"/>
+          <w:lang w:eastAsia="de-DE"/>
+        </w:rPr>
+        <w:t xml:space="preserve">Im Paper wird </w:t>
+      </w:r>
+      <w:proofErr w:type="spellStart"/>
+      <w:r>
+        <w:rPr>
+          <w:rFonts w:asciiTheme="majorHAnsi" w:eastAsia="Times New Roman" w:hAnsiTheme="majorHAnsi" w:cstheme="majorHAnsi"/>
+          <w:color w:val="000000"/>
+          <w:sz w:val="24"/>
+          <w:szCs w:val="24"/>
+          <w:lang w:eastAsia="de-DE"/>
+        </w:rPr>
+        <w:t>ebefalls</w:t>
+      </w:r>
+      <w:proofErr w:type="spellEnd"/>
+      <w:r>
+        <w:rPr>
+          <w:rFonts w:asciiTheme="majorHAnsi" w:eastAsia="Times New Roman" w:hAnsiTheme="majorHAnsi" w:cstheme="majorHAnsi"/>
+          <w:color w:val="000000"/>
+          <w:sz w:val="24"/>
+          <w:szCs w:val="24"/>
+          <w:lang w:eastAsia="de-DE"/>
+        </w:rPr>
+        <w:t xml:space="preserve"> erwähnt das „</w:t>
+      </w:r>
+      <w:proofErr w:type="spellStart"/>
+      <w:r>
+        <w:rPr>
+          <w:rFonts w:asciiTheme="majorHAnsi" w:eastAsia="Times New Roman" w:hAnsiTheme="majorHAnsi" w:cstheme="majorHAnsi"/>
+          <w:color w:val="000000"/>
+          <w:sz w:val="24"/>
+          <w:szCs w:val="24"/>
+          <w:lang w:eastAsia="de-DE"/>
+        </w:rPr>
+        <w:t>stump</w:t>
+      </w:r>
+      <w:proofErr w:type="spellEnd"/>
+      <w:r>
+        <w:rPr>
+          <w:rFonts w:asciiTheme="majorHAnsi" w:eastAsia="Times New Roman" w:hAnsiTheme="majorHAnsi" w:cstheme="majorHAnsi"/>
+          <w:color w:val="000000"/>
+          <w:sz w:val="24"/>
+          <w:szCs w:val="24"/>
+          <w:lang w:eastAsia="de-DE"/>
+        </w:rPr>
+        <w:t xml:space="preserve"> </w:t>
+      </w:r>
+      <w:proofErr w:type="spellStart"/>
+      <w:r>
+        <w:rPr>
+          <w:rFonts w:asciiTheme="majorHAnsi" w:eastAsia="Times New Roman" w:hAnsiTheme="majorHAnsi" w:cstheme="majorHAnsi"/>
+          <w:color w:val="000000"/>
+          <w:sz w:val="24"/>
+          <w:szCs w:val="24"/>
+          <w:lang w:eastAsia="de-DE"/>
+        </w:rPr>
+        <w:t>components</w:t>
+      </w:r>
+      <w:proofErr w:type="spellEnd"/>
+      <w:r>
+        <w:rPr>
+          <w:rFonts w:asciiTheme="majorHAnsi" w:eastAsia="Times New Roman" w:hAnsiTheme="majorHAnsi" w:cstheme="majorHAnsi"/>
+          <w:color w:val="000000"/>
+          <w:sz w:val="24"/>
+          <w:szCs w:val="24"/>
+          <w:lang w:eastAsia="de-DE"/>
+        </w:rPr>
+        <w:t>“ zu den am häufigsten fehlenden Daten zählen</w:t>
+      </w:r>
+    </w:p>
+    <w:p>
+      <w:pPr>
+        <w:pStyle w:val="Listenabsatz"/>
+        <w:numPr>
+          <w:ilvl w:val="3"/>
+          <w:numId w:val="10"/>
+        </w:numPr>
+        <w:spacing w:before="100" w:beforeAutospacing="1" w:after="142" w:line="276" w:lineRule="auto"/>
+        <w:rPr>
+          <w:rFonts w:asciiTheme="majorHAnsi" w:eastAsia="Times New Roman" w:hAnsiTheme="majorHAnsi" w:cstheme="majorHAnsi"/>
+          <w:color w:val="000000"/>
+          <w:sz w:val="24"/>
+          <w:szCs w:val="24"/>
+          <w:lang w:eastAsia="de-DE"/>
+        </w:rPr>
+      </w:pPr>
+      <w:r>
+        <w:rPr>
+          <w:rFonts w:asciiTheme="majorHAnsi" w:eastAsia="Times New Roman" w:hAnsiTheme="majorHAnsi" w:cstheme="majorHAnsi"/>
+          <w:color w:val="000000"/>
+          <w:sz w:val="24"/>
+          <w:szCs w:val="24"/>
+          <w:lang w:eastAsia="de-DE"/>
+        </w:rPr>
+        <w:t xml:space="preserve">Modelle für die einzelnen Kompartimente wurden mittels non-linear </w:t>
+      </w:r>
+      <w:proofErr w:type="spellStart"/>
+      <w:r>
+        <w:rPr>
+          <w:rFonts w:asciiTheme="majorHAnsi" w:eastAsia="Times New Roman" w:hAnsiTheme="majorHAnsi" w:cstheme="majorHAnsi"/>
+          <w:color w:val="000000"/>
+          <w:sz w:val="24"/>
+          <w:szCs w:val="24"/>
+          <w:lang w:eastAsia="de-DE"/>
+        </w:rPr>
+        <w:t>seemingly</w:t>
+      </w:r>
+      <w:proofErr w:type="spellEnd"/>
+      <w:r>
+        <w:rPr>
+          <w:rFonts w:asciiTheme="majorHAnsi" w:eastAsia="Times New Roman" w:hAnsiTheme="majorHAnsi" w:cstheme="majorHAnsi"/>
+          <w:color w:val="000000"/>
+          <w:sz w:val="24"/>
+          <w:szCs w:val="24"/>
+          <w:lang w:eastAsia="de-DE"/>
+        </w:rPr>
+        <w:t xml:space="preserve"> </w:t>
+      </w:r>
+      <w:proofErr w:type="spellStart"/>
+      <w:r>
+        <w:rPr>
+          <w:rFonts w:asciiTheme="majorHAnsi" w:eastAsia="Times New Roman" w:hAnsiTheme="majorHAnsi" w:cstheme="majorHAnsi"/>
+          <w:color w:val="000000"/>
+          <w:sz w:val="24"/>
+          <w:szCs w:val="24"/>
+          <w:lang w:eastAsia="de-DE"/>
+        </w:rPr>
+        <w:t>unrealted</w:t>
+      </w:r>
+      <w:proofErr w:type="spellEnd"/>
+      <w:r>
+        <w:rPr>
+          <w:rFonts w:asciiTheme="majorHAnsi" w:eastAsia="Times New Roman" w:hAnsiTheme="majorHAnsi" w:cstheme="majorHAnsi"/>
+          <w:color w:val="000000"/>
+          <w:sz w:val="24"/>
+          <w:szCs w:val="24"/>
+          <w:lang w:eastAsia="de-DE"/>
+        </w:rPr>
+        <w:t xml:space="preserve"> </w:t>
+      </w:r>
+      <w:proofErr w:type="spellStart"/>
+      <w:r>
+        <w:rPr>
+          <w:rFonts w:asciiTheme="majorHAnsi" w:eastAsia="Times New Roman" w:hAnsiTheme="majorHAnsi" w:cstheme="majorHAnsi"/>
+          <w:color w:val="000000"/>
+          <w:sz w:val="24"/>
+          <w:szCs w:val="24"/>
+          <w:lang w:eastAsia="de-DE"/>
+        </w:rPr>
+        <w:t>regressions</w:t>
+      </w:r>
+      <w:proofErr w:type="spellEnd"/>
+      <w:r>
+        <w:rPr>
+          <w:rFonts w:asciiTheme="majorHAnsi" w:eastAsia="Times New Roman" w:hAnsiTheme="majorHAnsi" w:cstheme="majorHAnsi"/>
+          <w:color w:val="000000"/>
+          <w:sz w:val="24"/>
+          <w:szCs w:val="24"/>
+          <w:lang w:eastAsia="de-DE"/>
+        </w:rPr>
+        <w:t xml:space="preserve"> gefittet</w:t>
+      </w:r>
+    </w:p>
+    <w:p>
+      <w:pPr>
+        <w:pStyle w:val="Listenabsatz"/>
+        <w:numPr>
+          <w:ilvl w:val="3"/>
+          <w:numId w:val="10"/>
+        </w:numPr>
+        <w:spacing w:before="100" w:beforeAutospacing="1" w:after="142" w:line="276" w:lineRule="auto"/>
+        <w:rPr>
+          <w:rFonts w:asciiTheme="majorHAnsi" w:eastAsia="Times New Roman" w:hAnsiTheme="majorHAnsi" w:cstheme="majorHAnsi"/>
+          <w:color w:val="000000"/>
+          <w:sz w:val="24"/>
+          <w:szCs w:val="24"/>
+          <w:lang w:eastAsia="de-DE"/>
+        </w:rPr>
+      </w:pPr>
+      <w:proofErr w:type="spellStart"/>
+      <w:r>
+        <w:rPr>
+          <w:rFonts w:asciiTheme="majorHAnsi" w:eastAsia="Times New Roman" w:hAnsiTheme="majorHAnsi" w:cstheme="majorHAnsi"/>
+          <w:color w:val="000000"/>
+          <w:sz w:val="24"/>
+          <w:szCs w:val="24"/>
+          <w:lang w:eastAsia="de-DE"/>
+        </w:rPr>
+        <w:t>TapeS</w:t>
+      </w:r>
+      <w:proofErr w:type="spellEnd"/>
+      <w:r>
+        <w:rPr>
+          <w:rFonts w:asciiTheme="majorHAnsi" w:eastAsia="Times New Roman" w:hAnsiTheme="majorHAnsi" w:cstheme="majorHAnsi"/>
+          <w:color w:val="000000"/>
+          <w:sz w:val="24"/>
+          <w:szCs w:val="24"/>
+          <w:lang w:eastAsia="de-DE"/>
+        </w:rPr>
+        <w:t xml:space="preserve"> enthält </w:t>
+      </w:r>
+      <w:r>
+        <w:rPr>
+          <w:rFonts w:asciiTheme="majorHAnsi" w:eastAsia="Times New Roman" w:hAnsiTheme="majorHAnsi" w:cstheme="majorHAnsi"/>
+          <w:color w:val="000000"/>
+          <w:sz w:val="24"/>
+          <w:szCs w:val="24"/>
+          <w:lang w:eastAsia="de-DE"/>
+        </w:rPr>
+        <w:t>Biomassefunktionen für die Artengruppen: Fich, Tanne, Douglasie, Kiefer, Buche, Eiche, Esche, Ahorn</w:t>
+      </w:r>
+    </w:p>
+    <w:p>
+      <w:pPr>
+        <w:pStyle w:val="Listenabsatz"/>
+        <w:numPr>
+          <w:ilvl w:val="3"/>
+          <w:numId w:val="10"/>
+        </w:numPr>
+        <w:spacing w:before="100" w:beforeAutospacing="1" w:after="142" w:line="276" w:lineRule="auto"/>
+        <w:rPr>
+          <w:rFonts w:asciiTheme="majorHAnsi" w:eastAsia="Times New Roman" w:hAnsiTheme="majorHAnsi" w:cstheme="majorHAnsi"/>
+          <w:color w:val="000000"/>
+          <w:sz w:val="24"/>
+          <w:szCs w:val="24"/>
+          <w:lang w:eastAsia="de-DE"/>
+        </w:rPr>
+      </w:pPr>
+      <w:r>
+        <w:rPr>
+          <w:rFonts w:asciiTheme="majorHAnsi" w:eastAsia="Times New Roman" w:hAnsiTheme="majorHAnsi" w:cstheme="majorHAnsi"/>
+          <w:color w:val="000000"/>
+          <w:sz w:val="24"/>
+          <w:szCs w:val="24"/>
+          <w:lang w:eastAsia="de-DE"/>
+        </w:rPr>
+        <w:t xml:space="preserve">Ein </w:t>
+      </w:r>
+      <w:proofErr w:type="gramStart"/>
+      <w:r>
+        <w:rPr>
+          <w:rFonts w:asciiTheme="majorHAnsi" w:eastAsia="Times New Roman" w:hAnsiTheme="majorHAnsi" w:cstheme="majorHAnsi"/>
+          <w:color w:val="000000"/>
+          <w:sz w:val="24"/>
+          <w:szCs w:val="24"/>
+          <w:lang w:eastAsia="de-DE"/>
+        </w:rPr>
+        <w:t>Ergebnis</w:t>
+      </w:r>
+      <w:proofErr w:type="gramEnd"/>
+      <w:r>
+        <w:rPr>
+          <w:rFonts w:asciiTheme="majorHAnsi" w:eastAsia="Times New Roman" w:hAnsiTheme="majorHAnsi" w:cstheme="majorHAnsi"/>
+          <w:color w:val="000000"/>
+          <w:sz w:val="24"/>
+          <w:szCs w:val="24"/>
+          <w:lang w:eastAsia="de-DE"/>
+        </w:rPr>
+        <w:t xml:space="preserve"> dass für uns ebenfalls relevant sein könnte ist, das </w:t>
+      </w:r>
+      <w:r>
+        <w:rPr>
+          <w:rFonts w:asciiTheme="majorHAnsi" w:eastAsia="Times New Roman" w:hAnsiTheme="majorHAnsi" w:cstheme="majorHAnsi"/>
+          <w:color w:val="000000"/>
+          <w:sz w:val="24"/>
+          <w:szCs w:val="24"/>
+          <w:lang w:eastAsia="de-DE"/>
+        </w:rPr>
+        <w:t xml:space="preserve">„additional </w:t>
+      </w:r>
+      <w:proofErr w:type="spellStart"/>
+      <w:r>
+        <w:rPr>
+          <w:rFonts w:asciiTheme="majorHAnsi" w:eastAsia="Times New Roman" w:hAnsiTheme="majorHAnsi" w:cstheme="majorHAnsi"/>
+          <w:color w:val="000000"/>
+          <w:sz w:val="24"/>
+          <w:szCs w:val="24"/>
+          <w:lang w:eastAsia="de-DE"/>
+        </w:rPr>
+        <w:t>predictors</w:t>
+      </w:r>
+      <w:proofErr w:type="spellEnd"/>
+      <w:r>
+        <w:rPr>
+          <w:rFonts w:asciiTheme="majorHAnsi" w:eastAsia="Times New Roman" w:hAnsiTheme="majorHAnsi" w:cstheme="majorHAnsi"/>
+          <w:color w:val="000000"/>
+          <w:sz w:val="24"/>
+          <w:szCs w:val="24"/>
+          <w:lang w:eastAsia="de-DE"/>
+        </w:rPr>
+        <w:t xml:space="preserve">“ wie Höhe über dem </w:t>
+      </w:r>
+      <w:r>
+        <w:rPr>
+          <w:rFonts w:asciiTheme="majorHAnsi" w:eastAsia="Times New Roman" w:hAnsiTheme="majorHAnsi" w:cstheme="majorHAnsi"/>
+          <w:color w:val="000000"/>
+          <w:sz w:val="24"/>
+          <w:szCs w:val="24"/>
+          <w:lang w:eastAsia="de-DE"/>
+        </w:rPr>
+        <w:t>Meeresspiegel</w:t>
+      </w:r>
+      <w:r>
+        <w:rPr>
+          <w:rFonts w:asciiTheme="majorHAnsi" w:eastAsia="Times New Roman" w:hAnsiTheme="majorHAnsi" w:cstheme="majorHAnsi"/>
+          <w:color w:val="000000"/>
+          <w:sz w:val="24"/>
+          <w:szCs w:val="24"/>
+          <w:lang w:eastAsia="de-DE"/>
+        </w:rPr>
+        <w:t xml:space="preserve"> etc. deutlich relevanter für Nadelholz waren, als für Laubholz. Das ist insofern relevant, als dass wir für Nadelholz verschiedene Möglichkeiten (e.g. </w:t>
+      </w:r>
+      <w:proofErr w:type="spellStart"/>
+      <w:r>
+        <w:rPr>
+          <w:rFonts w:asciiTheme="majorHAnsi" w:eastAsia="Times New Roman" w:hAnsiTheme="majorHAnsi" w:cstheme="majorHAnsi"/>
+          <w:color w:val="000000"/>
+          <w:sz w:val="24"/>
+          <w:szCs w:val="24"/>
+          <w:lang w:eastAsia="de-DE"/>
+        </w:rPr>
+        <w:t>TapeS</w:t>
+      </w:r>
+      <w:proofErr w:type="spellEnd"/>
+      <w:r>
+        <w:rPr>
+          <w:rFonts w:asciiTheme="majorHAnsi" w:eastAsia="Times New Roman" w:hAnsiTheme="majorHAnsi" w:cstheme="majorHAnsi"/>
+          <w:color w:val="000000"/>
+          <w:sz w:val="24"/>
+          <w:szCs w:val="24"/>
+          <w:lang w:eastAsia="de-DE"/>
+        </w:rPr>
+        <w:t>) haben die Blattmasse zu berechnen</w:t>
+      </w:r>
+      <w:r>
+        <w:rPr>
+          <w:rFonts w:asciiTheme="majorHAnsi" w:eastAsia="Times New Roman" w:hAnsiTheme="majorHAnsi" w:cstheme="majorHAnsi"/>
+          <w:color w:val="000000"/>
+          <w:sz w:val="24"/>
+          <w:szCs w:val="24"/>
+          <w:lang w:eastAsia="de-DE"/>
+        </w:rPr>
+        <w:t xml:space="preserve">, für Laubholz hingegen, wo wir auf die Formeln von </w:t>
+      </w:r>
+      <w:proofErr w:type="spellStart"/>
+      <w:r>
+        <w:rPr>
+          <w:rFonts w:asciiTheme="majorHAnsi" w:eastAsia="Times New Roman" w:hAnsiTheme="majorHAnsi" w:cstheme="majorHAnsi"/>
+          <w:color w:val="000000"/>
+          <w:sz w:val="24"/>
+          <w:szCs w:val="24"/>
+          <w:lang w:eastAsia="de-DE"/>
+        </w:rPr>
+        <w:t>Wutzler</w:t>
+      </w:r>
+      <w:proofErr w:type="spellEnd"/>
+      <w:r>
+        <w:rPr>
+          <w:rFonts w:asciiTheme="majorHAnsi" w:eastAsia="Times New Roman" w:hAnsiTheme="majorHAnsi" w:cstheme="majorHAnsi"/>
+          <w:color w:val="000000"/>
+          <w:sz w:val="24"/>
+          <w:szCs w:val="24"/>
+          <w:lang w:eastAsia="de-DE"/>
+        </w:rPr>
+        <w:t xml:space="preserve"> angewiesen sind, nicht zwingend auf eine komplexere Version der Modelle zurückgreifen müssen und trotzdem verhältnismäßig akkurate Ergebnisse zu erhalten. </w:t>
+      </w:r>
+    </w:p>
+    <w:p>
+      <w:pPr>
+        <w:pStyle w:val="Listenabsatz"/>
+        <w:numPr>
+          <w:ilvl w:val="3"/>
+          <w:numId w:val="10"/>
+        </w:numPr>
+        <w:spacing w:before="100" w:beforeAutospacing="1" w:after="142" w:line="276" w:lineRule="auto"/>
+        <w:rPr>
+          <w:rFonts w:asciiTheme="majorHAnsi" w:eastAsia="Times New Roman" w:hAnsiTheme="majorHAnsi" w:cstheme="majorHAnsi"/>
+          <w:color w:val="000000"/>
+          <w:sz w:val="24"/>
+          <w:szCs w:val="24"/>
+          <w:lang w:eastAsia="de-DE"/>
+        </w:rPr>
+      </w:pPr>
+      <w:r>
+        <w:rPr>
+          <w:rFonts w:asciiTheme="majorHAnsi" w:eastAsia="Times New Roman" w:hAnsiTheme="majorHAnsi" w:cstheme="majorHAnsi"/>
+          <w:color w:val="000000"/>
+          <w:sz w:val="24"/>
+          <w:szCs w:val="24"/>
+          <w:lang w:eastAsia="de-DE"/>
+        </w:rPr>
+        <w:lastRenderedPageBreak/>
+        <w:t xml:space="preserve">Im Rahmen der </w:t>
+      </w:r>
+      <w:proofErr w:type="spellStart"/>
+      <w:r>
+        <w:rPr>
+          <w:rFonts w:asciiTheme="majorHAnsi" w:eastAsia="Times New Roman" w:hAnsiTheme="majorHAnsi" w:cstheme="majorHAnsi"/>
+          <w:color w:val="000000"/>
+          <w:sz w:val="24"/>
+          <w:szCs w:val="24"/>
+          <w:lang w:eastAsia="de-DE"/>
+        </w:rPr>
+        <w:t>TapeS</w:t>
+      </w:r>
+      <w:proofErr w:type="spellEnd"/>
+      <w:r>
+        <w:rPr>
+          <w:rFonts w:asciiTheme="majorHAnsi" w:eastAsia="Times New Roman" w:hAnsiTheme="majorHAnsi" w:cstheme="majorHAnsi"/>
+          <w:color w:val="000000"/>
+          <w:sz w:val="24"/>
+          <w:szCs w:val="24"/>
+          <w:lang w:eastAsia="de-DE"/>
+        </w:rPr>
+        <w:t xml:space="preserve"> Modellentwicklung und Analyse der Modelgüte wurden die </w:t>
+      </w:r>
+      <w:proofErr w:type="spellStart"/>
+      <w:r>
+        <w:rPr>
+          <w:rFonts w:asciiTheme="majorHAnsi" w:eastAsia="Times New Roman" w:hAnsiTheme="majorHAnsi" w:cstheme="majorHAnsi"/>
+          <w:color w:val="000000"/>
+          <w:sz w:val="24"/>
+          <w:szCs w:val="24"/>
+          <w:lang w:eastAsia="de-DE"/>
+        </w:rPr>
+        <w:t>predicten</w:t>
+      </w:r>
+      <w:proofErr w:type="spellEnd"/>
+      <w:r>
+        <w:rPr>
+          <w:rFonts w:asciiTheme="majorHAnsi" w:eastAsia="Times New Roman" w:hAnsiTheme="majorHAnsi" w:cstheme="majorHAnsi"/>
+          <w:color w:val="000000"/>
+          <w:sz w:val="24"/>
+          <w:szCs w:val="24"/>
+          <w:lang w:eastAsia="de-DE"/>
+        </w:rPr>
+        <w:t xml:space="preserve"> Biomassewerte in den Kompartimenten </w:t>
+      </w:r>
+      <w:proofErr w:type="spellStart"/>
+      <w:r>
+        <w:rPr>
+          <w:rFonts w:asciiTheme="majorHAnsi" w:eastAsia="Times New Roman" w:hAnsiTheme="majorHAnsi" w:cstheme="majorHAnsi"/>
+          <w:color w:val="000000"/>
+          <w:sz w:val="24"/>
+          <w:szCs w:val="24"/>
+          <w:lang w:eastAsia="de-DE"/>
+        </w:rPr>
+        <w:t>coarse</w:t>
+      </w:r>
+      <w:proofErr w:type="spellEnd"/>
+      <w:r>
+        <w:rPr>
+          <w:rFonts w:asciiTheme="majorHAnsi" w:eastAsia="Times New Roman" w:hAnsiTheme="majorHAnsi" w:cstheme="majorHAnsi"/>
+          <w:color w:val="000000"/>
+          <w:sz w:val="24"/>
+          <w:szCs w:val="24"/>
+          <w:lang w:eastAsia="de-DE"/>
+        </w:rPr>
+        <w:t xml:space="preserve"> </w:t>
+      </w:r>
+      <w:proofErr w:type="spellStart"/>
+      <w:r>
+        <w:rPr>
+          <w:rFonts w:asciiTheme="majorHAnsi" w:eastAsia="Times New Roman" w:hAnsiTheme="majorHAnsi" w:cstheme="majorHAnsi"/>
+          <w:color w:val="000000"/>
+          <w:sz w:val="24"/>
+          <w:szCs w:val="24"/>
+          <w:lang w:eastAsia="de-DE"/>
+        </w:rPr>
+        <w:t>wood</w:t>
+      </w:r>
+      <w:proofErr w:type="spellEnd"/>
+      <w:r>
+        <w:rPr>
+          <w:rFonts w:asciiTheme="majorHAnsi" w:eastAsia="Times New Roman" w:hAnsiTheme="majorHAnsi" w:cstheme="majorHAnsi"/>
+          <w:color w:val="000000"/>
+          <w:sz w:val="24"/>
+          <w:szCs w:val="24"/>
+          <w:lang w:eastAsia="de-DE"/>
+        </w:rPr>
+        <w:t xml:space="preserve"> + </w:t>
+      </w:r>
+      <w:proofErr w:type="spellStart"/>
+      <w:r>
+        <w:rPr>
+          <w:rFonts w:asciiTheme="majorHAnsi" w:eastAsia="Times New Roman" w:hAnsiTheme="majorHAnsi" w:cstheme="majorHAnsi"/>
+          <w:color w:val="000000"/>
+          <w:sz w:val="24"/>
+          <w:szCs w:val="24"/>
+          <w:lang w:eastAsia="de-DE"/>
+        </w:rPr>
+        <w:t>bark</w:t>
+      </w:r>
+      <w:proofErr w:type="spellEnd"/>
+      <w:r>
+        <w:rPr>
+          <w:rFonts w:asciiTheme="majorHAnsi" w:eastAsia="Times New Roman" w:hAnsiTheme="majorHAnsi" w:cstheme="majorHAnsi"/>
+          <w:color w:val="000000"/>
+          <w:sz w:val="24"/>
+          <w:szCs w:val="24"/>
+          <w:lang w:eastAsia="de-DE"/>
+        </w:rPr>
+        <w:t xml:space="preserve">, </w:t>
+      </w:r>
+      <w:proofErr w:type="spellStart"/>
+      <w:r>
+        <w:rPr>
+          <w:rFonts w:asciiTheme="majorHAnsi" w:eastAsia="Times New Roman" w:hAnsiTheme="majorHAnsi" w:cstheme="majorHAnsi"/>
+          <w:color w:val="000000"/>
+          <w:sz w:val="24"/>
+          <w:szCs w:val="24"/>
+          <w:lang w:eastAsia="de-DE"/>
+        </w:rPr>
+        <w:t>small</w:t>
+      </w:r>
+      <w:proofErr w:type="spellEnd"/>
+      <w:r>
+        <w:rPr>
+          <w:rFonts w:asciiTheme="majorHAnsi" w:eastAsia="Times New Roman" w:hAnsiTheme="majorHAnsi" w:cstheme="majorHAnsi"/>
+          <w:color w:val="000000"/>
+          <w:sz w:val="24"/>
+          <w:szCs w:val="24"/>
+          <w:lang w:eastAsia="de-DE"/>
+        </w:rPr>
+        <w:t xml:space="preserve"> </w:t>
+      </w:r>
+      <w:proofErr w:type="spellStart"/>
+      <w:r>
+        <w:rPr>
+          <w:rFonts w:asciiTheme="majorHAnsi" w:eastAsia="Times New Roman" w:hAnsiTheme="majorHAnsi" w:cstheme="majorHAnsi"/>
+          <w:color w:val="000000"/>
+          <w:sz w:val="24"/>
+          <w:szCs w:val="24"/>
+          <w:lang w:eastAsia="de-DE"/>
+        </w:rPr>
+        <w:t>wood</w:t>
+      </w:r>
+      <w:proofErr w:type="spellEnd"/>
+      <w:r>
+        <w:rPr>
+          <w:rFonts w:asciiTheme="majorHAnsi" w:eastAsia="Times New Roman" w:hAnsiTheme="majorHAnsi" w:cstheme="majorHAnsi"/>
+          <w:color w:val="000000"/>
+          <w:sz w:val="24"/>
+          <w:szCs w:val="24"/>
+          <w:lang w:eastAsia="de-DE"/>
+        </w:rPr>
+        <w:t xml:space="preserve">, </w:t>
+      </w:r>
+      <w:proofErr w:type="spellStart"/>
+      <w:r>
+        <w:rPr>
+          <w:rFonts w:asciiTheme="majorHAnsi" w:eastAsia="Times New Roman" w:hAnsiTheme="majorHAnsi" w:cstheme="majorHAnsi"/>
+          <w:color w:val="000000"/>
+          <w:sz w:val="24"/>
+          <w:szCs w:val="24"/>
+          <w:lang w:eastAsia="de-DE"/>
+        </w:rPr>
+        <w:t>needles</w:t>
+      </w:r>
+      <w:proofErr w:type="spellEnd"/>
+      <w:r>
+        <w:rPr>
+          <w:rFonts w:asciiTheme="majorHAnsi" w:eastAsia="Times New Roman" w:hAnsiTheme="majorHAnsi" w:cstheme="majorHAnsi"/>
+          <w:color w:val="000000"/>
+          <w:sz w:val="24"/>
+          <w:szCs w:val="24"/>
+          <w:lang w:eastAsia="de-DE"/>
+        </w:rPr>
+        <w:t xml:space="preserve"> mit den </w:t>
+      </w:r>
+      <w:proofErr w:type="spellStart"/>
+      <w:r>
+        <w:rPr>
+          <w:rFonts w:asciiTheme="majorHAnsi" w:eastAsia="Times New Roman" w:hAnsiTheme="majorHAnsi" w:cstheme="majorHAnsi"/>
+          <w:color w:val="000000"/>
+          <w:sz w:val="24"/>
+          <w:szCs w:val="24"/>
+          <w:lang w:eastAsia="de-DE"/>
+        </w:rPr>
+        <w:t>correspondierenden</w:t>
+      </w:r>
+      <w:proofErr w:type="spellEnd"/>
+      <w:r>
+        <w:rPr>
+          <w:rFonts w:asciiTheme="majorHAnsi" w:eastAsia="Times New Roman" w:hAnsiTheme="majorHAnsi" w:cstheme="majorHAnsi"/>
+          <w:color w:val="000000"/>
+          <w:sz w:val="24"/>
+          <w:szCs w:val="24"/>
+          <w:lang w:eastAsia="de-DE"/>
+        </w:rPr>
+        <w:t xml:space="preserve"> für dasselbe Datenset </w:t>
+      </w:r>
+      <w:proofErr w:type="spellStart"/>
+      <w:r>
+        <w:rPr>
+          <w:rFonts w:asciiTheme="majorHAnsi" w:eastAsia="Times New Roman" w:hAnsiTheme="majorHAnsi" w:cstheme="majorHAnsi"/>
+          <w:color w:val="000000"/>
+          <w:sz w:val="24"/>
+          <w:szCs w:val="24"/>
+          <w:lang w:eastAsia="de-DE"/>
+        </w:rPr>
+        <w:t>predicteten</w:t>
+      </w:r>
+      <w:proofErr w:type="spellEnd"/>
+      <w:r>
+        <w:rPr>
+          <w:rFonts w:asciiTheme="majorHAnsi" w:eastAsia="Times New Roman" w:hAnsiTheme="majorHAnsi" w:cstheme="majorHAnsi"/>
+          <w:color w:val="000000"/>
+          <w:sz w:val="24"/>
+          <w:szCs w:val="24"/>
+          <w:lang w:eastAsia="de-DE"/>
+        </w:rPr>
+        <w:t xml:space="preserve"> Biomassen nach Wirth (2004) verglichen</w:t>
+      </w:r>
+      <w:r>
+        <w:rPr>
+          <w:rFonts w:asciiTheme="majorHAnsi" w:eastAsia="Times New Roman" w:hAnsiTheme="majorHAnsi" w:cstheme="majorHAnsi"/>
+          <w:color w:val="000000"/>
+          <w:sz w:val="24"/>
+          <w:szCs w:val="24"/>
+          <w:lang w:eastAsia="de-DE"/>
+        </w:rPr>
+        <w:t>. Hierbei zeigt sich das Wirth die Werte tendenziell leicht überschätzt</w:t>
+      </w:r>
+      <w:r>
+        <w:rPr>
+          <w:rFonts w:asciiTheme="majorHAnsi" w:eastAsia="Times New Roman" w:hAnsiTheme="majorHAnsi" w:cstheme="majorHAnsi"/>
+          <w:color w:val="000000"/>
+          <w:sz w:val="24"/>
+          <w:szCs w:val="24"/>
+          <w:lang w:eastAsia="de-DE"/>
+        </w:rPr>
+        <w:t>, b</w:t>
+      </w:r>
+      <w:bookmarkStart w:id="0" w:name="_GoBack"/>
+      <w:bookmarkEnd w:id="0"/>
+      <w:r>
+        <w:rPr>
+          <w:rFonts w:asciiTheme="majorHAnsi" w:eastAsia="Times New Roman" w:hAnsiTheme="majorHAnsi" w:cstheme="majorHAnsi"/>
+          <w:color w:val="000000"/>
+          <w:sz w:val="24"/>
+          <w:szCs w:val="24"/>
+          <w:lang w:eastAsia="de-DE"/>
+        </w:rPr>
+        <w:t xml:space="preserve">esonders für medium </w:t>
+      </w:r>
+      <w:proofErr w:type="spellStart"/>
+      <w:r>
+        <w:rPr>
+          <w:rFonts w:asciiTheme="majorHAnsi" w:eastAsia="Times New Roman" w:hAnsiTheme="majorHAnsi" w:cstheme="majorHAnsi"/>
+          <w:color w:val="000000"/>
+          <w:sz w:val="24"/>
+          <w:szCs w:val="24"/>
+          <w:lang w:eastAsia="de-DE"/>
+        </w:rPr>
+        <w:t>sized</w:t>
+      </w:r>
+      <w:proofErr w:type="spellEnd"/>
+      <w:r>
+        <w:rPr>
+          <w:rFonts w:asciiTheme="majorHAnsi" w:eastAsia="Times New Roman" w:hAnsiTheme="majorHAnsi" w:cstheme="majorHAnsi"/>
+          <w:color w:val="000000"/>
+          <w:sz w:val="24"/>
+          <w:szCs w:val="24"/>
+          <w:lang w:eastAsia="de-DE"/>
+        </w:rPr>
+        <w:t xml:space="preserve"> </w:t>
+      </w:r>
+      <w:proofErr w:type="spellStart"/>
+      <w:r>
+        <w:rPr>
+          <w:rFonts w:asciiTheme="majorHAnsi" w:eastAsia="Times New Roman" w:hAnsiTheme="majorHAnsi" w:cstheme="majorHAnsi"/>
+          <w:color w:val="000000"/>
+          <w:sz w:val="24"/>
+          <w:szCs w:val="24"/>
+          <w:lang w:eastAsia="de-DE"/>
+        </w:rPr>
+        <w:t>trees</w:t>
+      </w:r>
+      <w:proofErr w:type="spellEnd"/>
+      <w:r>
+        <w:rPr>
+          <w:rFonts w:asciiTheme="majorHAnsi" w:eastAsia="Times New Roman" w:hAnsiTheme="majorHAnsi" w:cstheme="majorHAnsi"/>
+          <w:color w:val="000000"/>
+          <w:sz w:val="24"/>
+          <w:szCs w:val="24"/>
+          <w:lang w:eastAsia="de-DE"/>
+        </w:rPr>
+        <w:t xml:space="preserve">. </w:t>
+      </w:r>
+    </w:p>
+    <w:p>
+      <w:pPr>
+        <w:pStyle w:val="Listenabsatz"/>
+        <w:numPr>
           <w:ilvl w:val="0"/>
           <w:numId w:val="10"/>
         </w:numPr>
@@ -12249,17 +13433,7 @@
           <w:szCs w:val="24"/>
           <w:lang w:eastAsia="de-DE"/>
         </w:rPr>
-        <w:t xml:space="preserve"> wird vorgegangen wie in </w:t>
-      </w:r>
-      <w:r>
-        <w:rPr>
-          <w:rFonts w:asciiTheme="majorHAnsi" w:eastAsia="Times New Roman" w:hAnsiTheme="majorHAnsi" w:cstheme="majorHAnsi"/>
-          <w:color w:val="000000"/>
-          <w:sz w:val="24"/>
-          <w:szCs w:val="24"/>
-          <w:lang w:eastAsia="de-DE"/>
-        </w:rPr>
-        <w:t>2.1.2.2</w:t>
+        <w:t xml:space="preserve"> wird vorgegangen wie in 2.1.2.2</w:t>
       </w:r>
       <w:r>
         <w:rPr>
@@ -12320,8 +13494,6 @@
         </w:rPr>
         <w:t xml:space="preserve"> wird aus dem DGM5 auf dem HPC Server des Thünen Institutes in Braunschweig extrahiert. </w:t>
       </w:r>
-      <w:bookmarkStart w:id="0" w:name="_GoBack"/>
-      <w:bookmarkEnd w:id="0"/>
     </w:p>
     <w:p>
       <w:pPr>
@@ -19093,7 +20265,7 @@
         <w:rFonts w:ascii="Wingdings" w:hAnsi="Wingdings" w:hint="default"/>
       </w:rPr>
     </w:lvl>
-    <w:lvl w:ilvl="3" w:tplc="04070001" w:tentative="1">
+    <w:lvl w:ilvl="3" w:tplc="04070001">
       <w:start w:val="1"/>
       <w:numFmt w:val="bullet"/>
       <w:lvlText w:val=""/>

</xml_diff>

<commit_message>
literature, making tapes functions more general
</commit_message>
<xml_diff>
--- a/info/dokumentation_Methodik_Bestandesauswertung_MoMoK.docx
+++ b/info/dokumentation_Methodik_Bestandesauswertung_MoMoK.docx
@@ -9173,8 +9173,80 @@
         <w:rPr>
           <w:rFonts w:asciiTheme="minorHAnsi" w:hAnsiTheme="minorHAnsi" w:cstheme="minorHAnsi"/>
         </w:rPr>
-        <w:t>Gemäß GHGI kann die Biomasse von Bäumen &lt;1.3m Höhe bzw. &lt;10cm Durchmesser mittels der hinterlegten Biomassefunktionen berechnet werden</w:t>
-      </w:r>
+        <w:t xml:space="preserve">Gemäß GHGI kann die Biomasse von Bäumen </w:t>
+      </w:r>
+      <w:r>
+        <w:rPr>
+          <w:rFonts w:asciiTheme="minorHAnsi" w:hAnsiTheme="minorHAnsi" w:cstheme="minorHAnsi"/>
+        </w:rPr>
+        <w:t>&gt;1</w:t>
+      </w:r>
+      <w:r>
+        <w:rPr>
+          <w:rFonts w:asciiTheme="minorHAnsi" w:hAnsiTheme="minorHAnsi" w:cstheme="minorHAnsi"/>
+        </w:rPr>
+        <w:t>.3m Höhe bzw. &lt;10cm Durchmesser mittels der hinterlegten Biomassefunktionen berechnet werden</w:t>
+      </w:r>
+    </w:p>
+    <w:p>
+      <w:pPr>
+        <w:pStyle w:val="Listenabsatz"/>
+        <w:numPr>
+          <w:ilvl w:val="0"/>
+          <w:numId w:val="17"/>
+        </w:numPr>
+        <w:rPr>
+          <w:rFonts w:asciiTheme="minorHAnsi" w:hAnsiTheme="minorHAnsi" w:cstheme="minorHAnsi"/>
+        </w:rPr>
+      </w:pPr>
+      <w:r>
+        <w:rPr>
+          <w:noProof/>
+        </w:rPr>
+        <w:drawing>
+          <wp:inline distT="0" distB="0" distL="0" distR="0" wp14:anchorId="006BCDBD" wp14:editId="42C08B0D">
+            <wp:extent cx="4714875" cy="1905000"/>
+            <wp:effectExtent l="0" t="0" r="9525" b="0"/>
+            <wp:docPr id="11" name="Grafik 11"/>
+            <wp:cNvGraphicFramePr>
+              <a:graphicFrameLocks xmlns:a="http://schemas.openxmlformats.org/drawingml/2006/main" noChangeAspect="1"/>
+            </wp:cNvGraphicFramePr>
+            <a:graphic xmlns:a="http://schemas.openxmlformats.org/drawingml/2006/main">
+              <a:graphicData uri="http://schemas.openxmlformats.org/drawingml/2006/picture">
+                <pic:pic xmlns:pic="http://schemas.openxmlformats.org/drawingml/2006/picture">
+                  <pic:nvPicPr>
+                    <pic:cNvPr id="1" name=""/>
+                    <pic:cNvPicPr/>
+                  </pic:nvPicPr>
+                  <pic:blipFill>
+                    <a:blip r:embed="rId46"/>
+                    <a:stretch>
+                      <a:fillRect/>
+                    </a:stretch>
+                  </pic:blipFill>
+                  <pic:spPr>
+                    <a:xfrm>
+                      <a:off x="0" y="0"/>
+                      <a:ext cx="4714875" cy="1905000"/>
+                    </a:xfrm>
+                    <a:prstGeom prst="rect">
+                      <a:avLst/>
+                    </a:prstGeom>
+                  </pic:spPr>
+                </pic:pic>
+              </a:graphicData>
+            </a:graphic>
+          </wp:inline>
+        </w:drawing>
+      </w:r>
+      <w:r>
+        <w:rPr>
+          <w:rFonts w:asciiTheme="minorHAnsi" w:hAnsiTheme="minorHAnsi" w:cstheme="minorHAnsi"/>
+        </w:rPr>
+        <w:t>unklar ist hier, wieso die Höhe in cm3 angegeben wird</w:t>
+      </w:r>
+      <w:bookmarkStart w:id="12" w:name="_GoBack"/>
+      <w:bookmarkEnd w:id="12"/>
     </w:p>
     <w:p>
       <w:pPr>
@@ -9193,6 +9265,7 @@
         <w:rPr>
           <w:rFonts w:asciiTheme="minorHAnsi" w:hAnsiTheme="minorHAnsi" w:cstheme="minorHAnsi"/>
         </w:rPr>
+        <w:lastRenderedPageBreak/>
         <w:t>Kompartimentierung Biomasse Verjünung</w:t>
       </w:r>
     </w:p>
@@ -9374,7 +9447,6 @@
         <w:rPr>
           <w:rFonts w:asciiTheme="minorHAnsi" w:hAnsiTheme="minorHAnsi" w:cstheme="minorHAnsi"/>
         </w:rPr>
-        <w:lastRenderedPageBreak/>
         <w:t xml:space="preserve">Bei der Kompartimentierung ist zu beachten, dass “ </w:t>
       </w:r>
       <w:r>
@@ -9678,7 +9750,13 @@
         </w:numPr>
       </w:pPr>
       <w:r>
-        <w:t xml:space="preserve">Quercus petraea, </w:t>
+        <w:t>Quercus petraea</w:t>
+      </w:r>
+      <w:r>
+        <w:t xml:space="preserve"> TEI</w:t>
+      </w:r>
+      <w:r>
+        <w:t xml:space="preserve">, </w:t>
       </w:r>
     </w:p>
     <w:p>
@@ -9690,7 +9768,13 @@
         </w:numPr>
       </w:pPr>
       <w:r>
-        <w:t xml:space="preserve">Quercus robur, </w:t>
+        <w:t>Quercus robur</w:t>
+      </w:r>
+      <w:r>
+        <w:t xml:space="preserve"> SEI</w:t>
+      </w:r>
+      <w:r>
+        <w:t xml:space="preserve">, </w:t>
       </w:r>
     </w:p>
     <w:p>
@@ -9702,7 +9786,13 @@
         </w:numPr>
       </w:pPr>
       <w:r>
-        <w:t xml:space="preserve">Quercus rubra, </w:t>
+        <w:t>Quercus rubra</w:t>
+      </w:r>
+      <w:r>
+        <w:t xml:space="preserve"> REI</w:t>
+      </w:r>
+      <w:r>
+        <w:t xml:space="preserve">, </w:t>
       </w:r>
     </w:p>
     <w:p>
@@ -9714,7 +9804,13 @@
         </w:numPr>
       </w:pPr>
       <w:r>
-        <w:t xml:space="preserve">Robinia pseudoacacia, </w:t>
+        <w:t>Robinia pseudoacacia</w:t>
+      </w:r>
+      <w:r>
+        <w:t xml:space="preserve"> ROB</w:t>
+      </w:r>
+      <w:r>
+        <w:t xml:space="preserve">, </w:t>
       </w:r>
     </w:p>
     <w:p>
@@ -9744,7 +9840,13 @@
         </w:numPr>
       </w:pPr>
       <w:r>
-        <w:t xml:space="preserve">Sorbus aucuparia, </w:t>
+        <w:t>Sorbus aucuparia</w:t>
+      </w:r>
+      <w:r>
+        <w:t xml:space="preserve"> VB</w:t>
+      </w:r>
+      <w:r>
+        <w:t xml:space="preserve">, </w:t>
       </w:r>
     </w:p>
     <w:p>
@@ -9756,8 +9858,21 @@
         </w:numPr>
       </w:pPr>
       <w:r>
+        <w:lastRenderedPageBreak/>
         <w:t>Tilia cordata</w:t>
       </w:r>
+      <w:r>
+        <w:t xml:space="preserve"> WLI</w:t>
+      </w:r>
+    </w:p>
+    <w:p>
+      <w:pPr>
+        <w:pStyle w:val="Listenabsatz"/>
+        <w:numPr>
+          <w:ilvl w:val="1"/>
+          <w:numId w:val="19"/>
+        </w:numPr>
+      </w:pPr>
     </w:p>
     <w:p>
       <w:pPr>
@@ -9971,7 +10086,6 @@
         <w:ind w:left="1428"/>
       </w:pPr>
       <w:r>
-        <w:lastRenderedPageBreak/>
         <w:t xml:space="preserve">      bot_genus == „Quercus“ </w:t>
       </w:r>
       <w:proofErr w:type="gramStart"/>
@@ -10116,12 +10230,7 @@
         <w:t>!(</w:t>
       </w:r>
       <w:r>
-        <w:t>bot_genu</w:t>
-      </w:r>
-      <w:bookmarkStart w:id="12" w:name="_GoBack"/>
-      <w:bookmarkEnd w:id="12"/>
-      <w:r>
-        <w:t>s %in% c()</w:t>
+        <w:t>bot_genus %in% c()</w:t>
       </w:r>
       <w:r>
         <w:t>)</w:t>
@@ -10514,7 +10623,6 @@
         <w:rPr>
           <w:rFonts w:asciiTheme="minorHAnsi" w:hAnsiTheme="minorHAnsi" w:cstheme="minorHAnsi"/>
         </w:rPr>
-        <w:lastRenderedPageBreak/>
         <w:t> Ergebnisse</w:t>
       </w:r>
     </w:p>
@@ -10743,6 +10851,7 @@
         <w:rPr>
           <w:rFonts w:asciiTheme="minorHAnsi" w:hAnsiTheme="minorHAnsi" w:cstheme="minorHAnsi"/>
         </w:rPr>
+        <w:lastRenderedPageBreak/>
         <w:t>Dokumentation der Methodik zur Auswertung der Bestandsdaten an MoMoK Standorten</w:t>
       </w:r>
     </w:p>
@@ -10830,7 +10939,6 @@
           <w:sz w:val="24"/>
           <w:szCs w:val="24"/>
         </w:rPr>
-        <w:lastRenderedPageBreak/>
         <w:t>-          Oberirdisch: </w:t>
       </w:r>
     </w:p>
@@ -11169,6 +11277,7 @@
           <w:sz w:val="24"/>
           <w:szCs w:val="24"/>
         </w:rPr>
+        <w:lastRenderedPageBreak/>
         <w:t>-          mittlere Höhe</w:t>
       </w:r>
     </w:p>
@@ -11289,7 +11398,6 @@
           <w:sz w:val="24"/>
           <w:szCs w:val="24"/>
         </w:rPr>
-        <w:lastRenderedPageBreak/>
         <w:t>-        Bestand</w:t>
       </w:r>
     </w:p>
@@ -11552,6 +11660,7 @@
         <w:rPr>
           <w:rFonts w:asciiTheme="minorHAnsi" w:hAnsiTheme="minorHAnsi" w:cstheme="minorHAnsi"/>
         </w:rPr>
+        <w:lastRenderedPageBreak/>
         <w:t>Die Biomassefunktionen, sowie ihre Herleitung können in den folgenden Quellen nachvollzogen werden: </w:t>
       </w:r>
     </w:p>
@@ -11567,7 +11676,7 @@
         </w:rPr>
         <w:t>-        Nationale Treibhausgasberichterstattung:  </w:t>
       </w:r>
-      <w:hyperlink r:id="rId46" w:history="1">
+      <w:hyperlink r:id="rId47" w:history="1">
         <w:r>
           <w:rPr>
             <w:rFonts w:asciiTheme="minorHAnsi" w:hAnsiTheme="minorHAnsi" w:cstheme="minorHAnsi"/>
@@ -11590,7 +11699,7 @@
         </w:rPr>
         <w:t>-        Bundeswaldinventur: </w:t>
       </w:r>
-      <w:hyperlink r:id="rId47" w:history="1">
+      <w:hyperlink r:id="rId48" w:history="1">
         <w:r>
           <w:rPr>
             <w:rFonts w:asciiTheme="minorHAnsi" w:hAnsiTheme="minorHAnsi" w:cstheme="minorHAnsi"/>
@@ -11694,7 +11803,7 @@
         </w:rPr>
         <w:t>, 12 (2016). </w:t>
       </w:r>
-      <w:hyperlink r:id="rId48" w:history="1">
+      <w:hyperlink r:id="rId49" w:history="1">
         <w:r>
           <w:rPr>
             <w:rFonts w:asciiTheme="minorHAnsi" w:hAnsiTheme="minorHAnsi" w:cstheme="minorHAnsi"/>
@@ -11723,17 +11832,9 @@
           <w:rFonts w:asciiTheme="minorHAnsi" w:hAnsiTheme="minorHAnsi" w:cstheme="minorHAnsi"/>
           <w:shd w:val="clear" w:color="auto" w:fill="FFFFFF"/>
         </w:rPr>
-        <w:t>Riedel, Thomas/Kändler, Gerald (2017): Nationale Treibhausgasberichterstattung: Neue Funktionen zur Schätzung der oberirdischen Biomasse am Einzelbaum. In: Forstarchiv : forstwissenschaftliche Fachzeitschrift 88, p. 31–</w:t>
-      </w:r>
-      <w:r>
-        <w:rPr>
-          <w:rFonts w:asciiTheme="minorHAnsi" w:hAnsiTheme="minorHAnsi" w:cstheme="minorHAnsi"/>
-          <w:shd w:val="clear" w:color="auto" w:fill="FFFFFF"/>
-        </w:rPr>
-        <w:lastRenderedPageBreak/>
-        <w:t>38.</w:t>
-      </w:r>
-      <w:hyperlink r:id="rId49" w:history="1">
+        <w:t>Riedel, Thomas/Kändler, Gerald (2017): Nationale Treibhausgasberichterstattung: Neue Funktionen zur Schätzung der oberirdischen Biomasse am Einzelbaum. In: Forstarchiv : forstwissenschaftliche Fachzeitschrift 88, p. 31–38.</w:t>
+      </w:r>
+      <w:hyperlink r:id="rId50" w:history="1">
         <w:r>
           <w:rPr>
             <w:rFonts w:asciiTheme="minorHAnsi" w:hAnsiTheme="minorHAnsi" w:cstheme="minorHAnsi"/>
@@ -11777,7 +11878,7 @@
         </w:rPr>
         <w:t> </w:t>
       </w:r>
-      <w:hyperlink r:id="rId50" w:history="1">
+      <w:hyperlink r:id="rId51" w:history="1">
         <w:r>
           <w:rPr>
             <w:rFonts w:asciiTheme="minorHAnsi" w:hAnsiTheme="minorHAnsi" w:cstheme="minorHAnsi"/>
@@ -11864,7 +11965,7 @@
         </w:rPr>
         <w:t>, 49 (2018). </w:t>
       </w:r>
-      <w:hyperlink r:id="rId51" w:history="1">
+      <w:hyperlink r:id="rId52" w:history="1">
         <w:r>
           <w:rPr>
             <w:rFonts w:asciiTheme="minorHAnsi" w:hAnsiTheme="minorHAnsi" w:cstheme="minorHAnsi"/>
@@ -12132,7 +12233,16 @@
           <w:szCs w:val="21"/>
           <w:shd w:val="clear" w:color="auto" w:fill="FFFFFF"/>
         </w:rPr>
-        <w:t>. Die Höhen der Bäume, deren Höhe nicht erfasst wurde, müssen somit geschätzt werden. Hierfür finden verschiedene Modelle verwendet (siehe 2.1.2.). Die so geschätzten Höhen werden daraufhin als Eingangsgröße für TapeS verwendet, um mittels dort hinterlegter Funktionen den Durchmesser in einem Drittel der Baumhöhe zu berechnen, welcher wiederum eine Eingangsgröße für die Biomassenformel darstellt. Dementsprechend akkumulieren sich potenzielle Schätzfehler und Ungenauigkeiten, was sich in der Berechnung der Biomasse widerspiegeln könnte.  </w:t>
+        <w:t xml:space="preserve">. Die Höhen der Bäume, deren Höhe nicht erfasst wurde, müssen somit geschätzt werden. Hierfür finden verschiedene Modelle verwendet (siehe 2.1.2.). Die so geschätzten Höhen werden daraufhin als Eingangsgröße für TapeS verwendet, um mittels dort hinterlegter Funktionen den Durchmesser in einem Drittel der Baumhöhe zu berechnen, welcher wiederum eine </w:t>
+      </w:r>
+      <w:r>
+        <w:rPr>
+          <w:rFonts w:asciiTheme="minorHAnsi" w:hAnsiTheme="minorHAnsi" w:cstheme="minorHAnsi"/>
+          <w:szCs w:val="21"/>
+          <w:shd w:val="clear" w:color="auto" w:fill="FFFFFF"/>
+        </w:rPr>
+        <w:lastRenderedPageBreak/>
+        <w:t>Eingangsgröße für die Biomassenformel darstellt. Dementsprechend akkumulieren sich potenzielle Schätzfehler und Ungenauigkeiten, was sich in der Berechnung der Biomasse widerspiegeln könnte.  </w:t>
       </w:r>
     </w:p>
     <w:p>
@@ -12177,7 +12287,6 @@
         <w:rPr>
           <w:rFonts w:asciiTheme="minorHAnsi" w:hAnsiTheme="minorHAnsi" w:cstheme="minorHAnsi"/>
         </w:rPr>
-        <w:lastRenderedPageBreak/>
         <w:t>Schätzen fehlender Höhen</w:t>
       </w:r>
     </w:p>
@@ -12656,6 +12765,7 @@
         <w:rPr>
           <w:rFonts w:asciiTheme="minorHAnsi" w:hAnsiTheme="minorHAnsi" w:cstheme="minorHAnsi"/>
         </w:rPr>
+        <w:lastRenderedPageBreak/>
         <w:t>-        Kein selbst-gefittetes Model (weder pro Art &amp; Plot, noch pro Art über alle Plots) vorhanden ist</w:t>
       </w:r>
     </w:p>
@@ -12748,7 +12858,6 @@
         <w:rPr>
           <w:rFonts w:asciiTheme="minorHAnsi" w:hAnsiTheme="minorHAnsi" w:cstheme="minorHAnsi"/>
         </w:rPr>
-        <w:lastRenderedPageBreak/>
         <w:t>-        Das R2 des selbst-gefitteten Models &lt; 0.70 ist </w:t>
       </w:r>
     </w:p>
@@ -12980,7 +13089,7 @@
         </w:rPr>
         <w:t>Die Schätzung der Durchmesser in 1/3 der Baumhöhe erfolgt durch das R package TapeS (</w:t>
       </w:r>
-      <w:hyperlink r:id="rId52" w:history="1">
+      <w:hyperlink r:id="rId53" w:history="1">
         <w:r>
           <w:rPr>
             <w:rFonts w:asciiTheme="minorHAnsi" w:hAnsiTheme="minorHAnsi" w:cstheme="minorHAnsi"/>
@@ -14508,7 +14617,7 @@
         </w:rPr>
         <w:t xml:space="preserve">Biomassefunktionen an BWI-Punkten, Christian Vonderach Forstliche Versuchs- und Forschungsanstalt Baden-Württemberg, Abt. Biometrie und Informatik, 2018, </w:t>
       </w:r>
-      <w:hyperlink r:id="rId53" w:history="1">
+      <w:hyperlink r:id="rId54" w:history="1">
         <w:r>
           <w:rPr>
             <w:rStyle w:val="Hyperlink"/>
@@ -14609,7 +14718,7 @@
           <w:szCs w:val="24"/>
         </w:rPr>
       </w:pPr>
-      <w:hyperlink r:id="rId54" w:history="1">
+      <w:hyperlink r:id="rId55" w:history="1">
         <w:r>
           <w:rPr>
             <w:rStyle w:val="Hyperlink"/>
@@ -14636,7 +14745,7 @@
           <w:szCs w:val="24"/>
         </w:rPr>
       </w:pPr>
-      <w:hyperlink r:id="rId55" w:history="1">
+      <w:hyperlink r:id="rId56" w:history="1">
         <w:r>
           <w:rPr>
             <w:rStyle w:val="Hyperlink"/>
@@ -15813,7 +15922,7 @@
         </w:rPr>
         <w:t xml:space="preserve">(7): 599-608. </w:t>
       </w:r>
-      <w:hyperlink r:id="rId56" w:history="1">
+      <w:hyperlink r:id="rId57" w:history="1">
         <w:r>
           <w:rPr>
             <w:rFonts w:asciiTheme="minorHAnsi" w:hAnsiTheme="minorHAnsi" w:cstheme="minorHAnsi"/>
@@ -16123,7 +16232,7 @@
         </w:rPr>
         <w:t xml:space="preserve">Elementgehalte in Baumkompartimenten, Rademacher, Meewes, SChoenfeld, </w:t>
       </w:r>
-      <w:hyperlink r:id="rId57" w:history="1">
+      <w:hyperlink r:id="rId58" w:history="1">
         <w:r>
           <w:rPr>
             <w:rFonts w:asciiTheme="minorHAnsi" w:hAnsiTheme="minorHAnsi" w:cstheme="minorHAnsi"/>
@@ -16281,7 +16390,7 @@
           <w:szCs w:val="24"/>
         </w:rPr>
       </w:pPr>
-      <w:hyperlink r:id="rId58" w:history="1">
+      <w:hyperlink r:id="rId59" w:history="1">
         <w:r>
           <w:rPr>
             <w:rFonts w:asciiTheme="minorHAnsi" w:hAnsiTheme="minorHAnsi" w:cstheme="minorHAnsi"/>
@@ -16483,7 +16592,7 @@
           <w:szCs w:val="24"/>
         </w:rPr>
       </w:pPr>
-      <w:hyperlink r:id="rId59" w:history="1">
+      <w:hyperlink r:id="rId60" w:history="1">
         <w:r>
           <w:rPr>
             <w:rFonts w:asciiTheme="minorHAnsi" w:hAnsiTheme="minorHAnsi" w:cstheme="minorHAnsi"/>
@@ -16495,7 +16604,7 @@
           <w:t>Pretzsch, H.; Block, J.; Böttcher, M.; Dieler, J.; Gauer, J.; Göttlein, A.; Moshammer, R.; Schuck, J.; Weis, W.; Wunn, U. (2013): </w:t>
         </w:r>
       </w:hyperlink>
-      <w:hyperlink r:id="rId60" w:history="1">
+      <w:hyperlink r:id="rId61" w:history="1">
         <w:r>
           <w:rPr>
             <w:rFonts w:asciiTheme="minorHAnsi" w:hAnsiTheme="minorHAnsi" w:cstheme="minorHAnsi"/>
@@ -16516,7 +16625,7 @@
         </w:rPr>
         <w:t> Schlussbericht zum Projekt 25966-33/0, Deutsche Bundesstiftung Umwelt, 204 S. und </w:t>
       </w:r>
-      <w:hyperlink r:id="rId61" w:history="1">
+      <w:hyperlink r:id="rId62" w:history="1">
         <w:r>
           <w:rPr>
             <w:rFonts w:asciiTheme="minorHAnsi" w:hAnsiTheme="minorHAnsi" w:cstheme="minorHAnsi"/>
@@ -16553,7 +16662,7 @@
           <w:szCs w:val="24"/>
         </w:rPr>
       </w:pPr>
-      <w:hyperlink r:id="rId62" w:history="1">
+      <w:hyperlink r:id="rId63" w:history="1">
         <w:r>
           <w:rPr>
             <w:rFonts w:asciiTheme="minorHAnsi" w:hAnsiTheme="minorHAnsi" w:cstheme="minorHAnsi"/>
@@ -17762,7 +17871,7 @@
         </w:rPr>
         <w:t xml:space="preserve">Der BWI Methodikband geht folgendermaßen vor: </w:t>
       </w:r>
-      <w:hyperlink r:id="rId63" w:history="1">
+      <w:hyperlink r:id="rId64" w:history="1">
         <w:r>
           <w:rPr>
             <w:rFonts w:asciiTheme="minorHAnsi" w:hAnsiTheme="minorHAnsi" w:cstheme="minorHAnsi"/>
@@ -18175,7 +18284,7 @@
         </w:rPr>
         <w:t xml:space="preserve">Hierfür wurden die Zersetzungsgrade 1&amp;2 wie in </w:t>
       </w:r>
-      <w:hyperlink r:id="rId64" w:history="1">
+      <w:hyperlink r:id="rId65" w:history="1">
         <w:r>
           <w:rPr>
             <w:rFonts w:asciiTheme="minorHAnsi" w:hAnsiTheme="minorHAnsi" w:cstheme="minorHAnsi"/>
@@ -18985,7 +19094,7 @@
           <w:rFonts w:asciiTheme="minorHAnsi" w:hAnsiTheme="minorHAnsi" w:cstheme="minorHAnsi"/>
         </w:rPr>
       </w:pPr>
-      <w:hyperlink r:id="rId65" w:history="1">
+      <w:hyperlink r:id="rId66" w:history="1">
         <w:r>
           <w:rPr>
             <w:rStyle w:val="Hyperlink"/>
@@ -19362,7 +19471,7 @@
         </w:rPr>
         <w:t xml:space="preserve">. (2021) </w:t>
       </w:r>
-      <w:hyperlink r:id="rId66" w:history="1">
+      <w:hyperlink r:id="rId67" w:history="1">
         <w:r>
           <w:rPr>
             <w:rStyle w:val="Hyperlink"/>
@@ -19448,7 +19557,7 @@
         <w:lastRenderedPageBreak/>
         <w:t xml:space="preserve">Kajar Köster, Marek Metslaid, Jeroen Engelhart, Egle Köster,Dead wood basic density, and the concentration of carbon and nitrogen for main tree species in managed hemiboreal forests,Forest Ecology and Management, Volume 354, 2015, Pages 35-42, ISSN 0378-1127, </w:t>
       </w:r>
-      <w:hyperlink r:id="rId67" w:history="1">
+      <w:hyperlink r:id="rId68" w:history="1">
         <w:r>
           <w:rPr>
             <w:rStyle w:val="Hyperlink"/>
@@ -19481,7 +19590,7 @@
         </w:rPr>
         <w:t xml:space="preserve">The objective of this study was to assess the CWD density, and C and N concentration changes per decay class for Scots </w:t>
       </w:r>
-      <w:hyperlink r:id="rId68" w:tooltip="Learn more about pine from ScienceDirect's AI-generated Topic Pages" w:history="1">
+      <w:hyperlink r:id="rId69" w:tooltip="Learn more about pine from ScienceDirect's AI-generated Topic Pages" w:history="1">
         <w:r>
           <w:rPr>
             <w:rStyle w:val="Hyperlink"/>
@@ -19496,7 +19605,7 @@
         </w:rPr>
         <w:t xml:space="preserve"> (</w:t>
       </w:r>
-      <w:hyperlink r:id="rId69" w:tooltip="Learn more about Pinus sylvestris from ScienceDirect's AI-generated Topic Pages" w:history="1">
+      <w:hyperlink r:id="rId70" w:tooltip="Learn more about Pinus sylvestris from ScienceDirect's AI-generated Topic Pages" w:history="1">
         <w:r>
           <w:rPr>
             <w:rStyle w:val="Hyperlink"/>
@@ -19513,7 +19622,7 @@
         </w:rPr>
         <w:t xml:space="preserve"> L.), </w:t>
       </w:r>
-      <w:hyperlink r:id="rId70" w:tooltip="Learn more about Norway spruce from ScienceDirect's AI-generated Topic Pages" w:history="1">
+      <w:hyperlink r:id="rId71" w:tooltip="Learn more about Norway spruce from ScienceDirect's AI-generated Topic Pages" w:history="1">
         <w:r>
           <w:rPr>
             <w:rStyle w:val="Hyperlink"/>
@@ -19541,7 +19650,7 @@
         </w:rPr>
         <w:t xml:space="preserve"> (L.) Karst.), silver and </w:t>
       </w:r>
-      <w:hyperlink r:id="rId71" w:tooltip="Learn more about downy birch from ScienceDirect's AI-generated Topic Pages" w:history="1">
+      <w:hyperlink r:id="rId72" w:tooltip="Learn more about downy birch from ScienceDirect's AI-generated Topic Pages" w:history="1">
         <w:r>
           <w:rPr>
             <w:rStyle w:val="Hyperlink"/>
@@ -19556,7 +19665,7 @@
         </w:rPr>
         <w:t xml:space="preserve"> (</w:t>
       </w:r>
-      <w:hyperlink r:id="rId72" w:tooltip="Learn more about silver birch from ScienceDirect's AI-generated Topic Pages" w:history="1">
+      <w:hyperlink r:id="rId73" w:tooltip="Learn more about silver birch from ScienceDirect's AI-generated Topic Pages" w:history="1">
         <w:r>
           <w:rPr>
             <w:rStyle w:val="Hyperlink"/>
@@ -19586,7 +19695,7 @@
         </w:rPr>
         <w:t xml:space="preserve"> Ehrh.), black </w:t>
       </w:r>
-      <w:hyperlink r:id="rId73" w:tooltip="Learn more about alder from ScienceDirect's AI-generated Topic Pages" w:history="1">
+      <w:hyperlink r:id="rId74" w:tooltip="Learn more about alder from ScienceDirect's AI-generated Topic Pages" w:history="1">
         <w:r>
           <w:rPr>
             <w:rStyle w:val="Hyperlink"/>
@@ -19601,7 +19710,7 @@
         </w:rPr>
         <w:t xml:space="preserve"> (</w:t>
       </w:r>
-      <w:hyperlink r:id="rId74" w:tooltip="Learn more about Alnus glutinosa from ScienceDirect's AI-generated Topic Pages" w:history="1">
+      <w:hyperlink r:id="rId75" w:tooltip="Learn more about Alnus glutinosa from ScienceDirect's AI-generated Topic Pages" w:history="1">
         <w:r>
           <w:rPr>
             <w:rStyle w:val="Hyperlink"/>
@@ -19618,7 +19727,7 @@
         </w:rPr>
         <w:t xml:space="preserve"> (L.) Gaertn.), </w:t>
       </w:r>
-      <w:hyperlink r:id="rId75" w:tooltip="Learn more about grey alder from ScienceDirect's AI-generated Topic Pages" w:history="1">
+      <w:hyperlink r:id="rId76" w:tooltip="Learn more about grey alder from ScienceDirect's AI-generated Topic Pages" w:history="1">
         <w:r>
           <w:rPr>
             <w:rStyle w:val="Hyperlink"/>
@@ -19646,7 +19755,7 @@
         </w:rPr>
         <w:t xml:space="preserve"> (L.) Moench.) and </w:t>
       </w:r>
-      <w:hyperlink r:id="rId76" w:tooltip="Learn more about European aspen from ScienceDirect's AI-generated Topic Pages" w:history="1">
+      <w:hyperlink r:id="rId77" w:tooltip="Learn more about European aspen from ScienceDirect's AI-generated Topic Pages" w:history="1">
         <w:r>
           <w:rPr>
             <w:rStyle w:val="Hyperlink"/>
@@ -20576,12 +20685,12 @@
     </w:p>
     <w:p/>
     <w:sectPr>
-      <w:headerReference w:type="even" r:id="rId77"/>
-      <w:headerReference w:type="default" r:id="rId78"/>
-      <w:footerReference w:type="even" r:id="rId79"/>
-      <w:footerReference w:type="default" r:id="rId80"/>
-      <w:headerReference w:type="first" r:id="rId81"/>
-      <w:footerReference w:type="first" r:id="rId82"/>
+      <w:headerReference w:type="even" r:id="rId78"/>
+      <w:headerReference w:type="default" r:id="rId79"/>
+      <w:footerReference w:type="even" r:id="rId80"/>
+      <w:footerReference w:type="default" r:id="rId81"/>
+      <w:headerReference w:type="first" r:id="rId82"/>
+      <w:footerReference w:type="first" r:id="rId83"/>
       <w:pgSz w:w="11913" w:h="16834" w:code="9"/>
       <w:pgMar w:top="1701" w:right="1191" w:bottom="1134" w:left="1191" w:header="567" w:footer="720" w:gutter="0"/>
       <w:cols w:space="720"/>

</xml_diff>

<commit_message>
DW nitrogen trial 4400567 --> actually I cannot calcualte fine wood and deduct it from the total biomass, because it´s not included in the calcualtion of the total biomass
</commit_message>
<xml_diff>
--- a/info/dokumentation_Methodik_Bestandesauswertung_MoMoK.docx
+++ b/info/dokumentation_Methodik_Bestandesauswertung_MoMoK.docx
@@ -26173,21 +26173,19 @@
         <w:rPr>
           <w:rFonts w:asciiTheme="minorHAnsi" w:hAnsiTheme="minorHAnsi" w:cstheme="minorHAnsi"/>
         </w:rPr>
-        <w:t xml:space="preserve">Für Totholztyp 1 &amp; 6 wird der Mittendurchmesser erfasst, sodass die Durchmessererfassungshöhe mit der </w:t>
-      </w:r>
-      <w:proofErr w:type="spellStart"/>
-      <w:r>
-        <w:rPr>
-          <w:rFonts w:asciiTheme="minorHAnsi" w:hAnsiTheme="minorHAnsi" w:cstheme="minorHAnsi"/>
-        </w:rPr>
-        <w:t>Häfte</w:t>
-      </w:r>
-      <w:proofErr w:type="spellEnd"/>
-      <w:r>
-        <w:rPr>
-          <w:rFonts w:asciiTheme="minorHAnsi" w:hAnsiTheme="minorHAnsi" w:cstheme="minorHAnsi"/>
-        </w:rPr>
-        <w:t xml:space="preserve"> der Stammlänge übereinstimmen sollte </w:t>
+        <w:t>Für Totholztyp 1 &amp; 6 wird der Mittendurchmesser erfasst, sodass die Durchmessererfassungshöhe mit der Hä</w:t>
+      </w:r>
+      <w:r>
+        <w:rPr>
+          <w:rFonts w:asciiTheme="minorHAnsi" w:hAnsiTheme="minorHAnsi" w:cstheme="minorHAnsi"/>
+        </w:rPr>
+        <w:t>l</w:t>
+      </w:r>
+      <w:r>
+        <w:rPr>
+          <w:rFonts w:asciiTheme="minorHAnsi" w:hAnsiTheme="minorHAnsi" w:cstheme="minorHAnsi"/>
+        </w:rPr>
+        <w:t xml:space="preserve">fte der Stammlänge übereinstimmen sollte </w:t>
       </w:r>
     </w:p>
     <w:p>
@@ -26405,8 +26403,6 @@
         </w:rPr>
         <w:t>p</w:t>
       </w:r>
-      <w:bookmarkStart w:id="12" w:name="_GoBack"/>
-      <w:bookmarkEnd w:id="12"/>
       <w:r>
         <w:rPr>
           <w:rFonts w:asciiTheme="minorHAnsi" w:hAnsiTheme="minorHAnsi" w:cstheme="minorHAnsi"/>
@@ -26418,7 +26414,31 @@
         <w:rPr>
           <w:rFonts w:asciiTheme="minorHAnsi" w:hAnsiTheme="minorHAnsi" w:cstheme="minorHAnsi"/>
         </w:rPr>
-        <w:t xml:space="preserve"> 1 </w:t>
+        <w:t xml:space="preserve"> </w:t>
+      </w:r>
+      <w:r>
+        <w:rPr>
+          <w:rFonts w:asciiTheme="minorHAnsi" w:hAnsiTheme="minorHAnsi" w:cstheme="minorHAnsi"/>
+        </w:rPr>
+        <w:t>(</w:t>
+      </w:r>
+      <w:r>
+        <w:rPr>
+          <w:rFonts w:asciiTheme="minorHAnsi" w:hAnsiTheme="minorHAnsi" w:cstheme="minorHAnsi"/>
+        </w:rPr>
+        <w:t>1</w:t>
+      </w:r>
+      <w:r>
+        <w:rPr>
+          <w:rFonts w:asciiTheme="minorHAnsi" w:hAnsiTheme="minorHAnsi" w:cstheme="minorHAnsi"/>
+        </w:rPr>
+        <w:t>)</w:t>
+      </w:r>
+      <w:r>
+        <w:rPr>
+          <w:rFonts w:asciiTheme="minorHAnsi" w:hAnsiTheme="minorHAnsi" w:cstheme="minorHAnsi"/>
+        </w:rPr>
+        <w:t xml:space="preserve"> </w:t>
       </w:r>
       <w:r>
         <w:rPr>
@@ -26532,7 +26552,19 @@
         <w:rPr>
           <w:rFonts w:asciiTheme="minorHAnsi" w:hAnsiTheme="minorHAnsi" w:cstheme="minorHAnsi"/>
         </w:rPr>
-        <w:t>Bruchstücke mit einer Länge von min. 3 m werden in Stumpf und Derbholz unterteilt</w:t>
+        <w:t xml:space="preserve">Bruchstücke </w:t>
+      </w:r>
+      <w:r>
+        <w:rPr>
+          <w:rFonts w:asciiTheme="minorHAnsi" w:hAnsiTheme="minorHAnsi" w:cstheme="minorHAnsi"/>
+        </w:rPr>
+        <w:t xml:space="preserve">(3) </w:t>
+      </w:r>
+      <w:r>
+        <w:rPr>
+          <w:rFonts w:asciiTheme="minorHAnsi" w:hAnsiTheme="minorHAnsi" w:cstheme="minorHAnsi"/>
+        </w:rPr>
+        <w:t>mit einer Länge von min. 3 m werden in Stumpf und Derbholz unterteilt</w:t>
       </w:r>
     </w:p>
     <w:p>
@@ -26550,7 +26582,19 @@
         <w:rPr>
           <w:rFonts w:asciiTheme="minorHAnsi" w:hAnsiTheme="minorHAnsi" w:cstheme="minorHAnsi"/>
         </w:rPr>
-        <w:t>Wurzelstöcke werden in Stumpf und Stumpfrinde unterteilt</w:t>
+        <w:t>Wurzelstöcke</w:t>
+      </w:r>
+      <w:r>
+        <w:rPr>
+          <w:rFonts w:asciiTheme="minorHAnsi" w:hAnsiTheme="minorHAnsi" w:cstheme="minorHAnsi"/>
+        </w:rPr>
+        <w:t xml:space="preserve"> (4)</w:t>
+      </w:r>
+      <w:r>
+        <w:rPr>
+          <w:rFonts w:asciiTheme="minorHAnsi" w:hAnsiTheme="minorHAnsi" w:cstheme="minorHAnsi"/>
+        </w:rPr>
+        <w:t xml:space="preserve"> werden in Stumpf und Stumpfrinde unterteilt</w:t>
       </w:r>
     </w:p>
     <w:p>
@@ -26623,6 +26667,898 @@
           <w:rFonts w:asciiTheme="minorHAnsi" w:hAnsiTheme="minorHAnsi" w:cstheme="minorHAnsi"/>
         </w:rPr>
       </w:pPr>
+    </w:p>
+    <w:p>
+      <w:pPr>
+        <w:pStyle w:val="Listenabsatz"/>
+        <w:numPr>
+          <w:ilvl w:val="0"/>
+          <w:numId w:val="22"/>
+        </w:numPr>
+        <w:rPr>
+          <w:rFonts w:asciiTheme="minorHAnsi" w:hAnsiTheme="minorHAnsi" w:cstheme="minorHAnsi"/>
+        </w:rPr>
+      </w:pPr>
+      <w:r>
+        <w:rPr>
+          <w:rFonts w:asciiTheme="minorHAnsi" w:hAnsiTheme="minorHAnsi" w:cstheme="minorHAnsi"/>
+        </w:rPr>
+        <w:t>Derbholzmasse: (</w:t>
+      </w:r>
+      <w:proofErr w:type="spellStart"/>
+      <w:r>
+        <w:rPr>
+          <w:rFonts w:asciiTheme="minorHAnsi" w:hAnsiTheme="minorHAnsi" w:cstheme="minorHAnsi"/>
+        </w:rPr>
+        <w:t>DW_type</w:t>
+      </w:r>
+      <w:proofErr w:type="spellEnd"/>
+      <w:r>
+        <w:rPr>
+          <w:rFonts w:asciiTheme="minorHAnsi" w:hAnsiTheme="minorHAnsi" w:cstheme="minorHAnsi"/>
+        </w:rPr>
+        <w:t xml:space="preserve"> %in% </w:t>
+      </w:r>
+      <w:proofErr w:type="gramStart"/>
+      <w:r>
+        <w:rPr>
+          <w:rFonts w:asciiTheme="minorHAnsi" w:hAnsiTheme="minorHAnsi" w:cstheme="minorHAnsi"/>
+        </w:rPr>
+        <w:t>c(</w:t>
+      </w:r>
+      <w:proofErr w:type="gramEnd"/>
+      <w:r>
+        <w:rPr>
+          <w:rFonts w:asciiTheme="minorHAnsi" w:hAnsiTheme="minorHAnsi" w:cstheme="minorHAnsi"/>
+        </w:rPr>
+        <w:t xml:space="preserve">2, 5, 3) &amp; </w:t>
+      </w:r>
+      <w:proofErr w:type="spellStart"/>
+      <w:r>
+        <w:rPr>
+          <w:rFonts w:asciiTheme="minorHAnsi" w:hAnsiTheme="minorHAnsi" w:cstheme="minorHAnsi"/>
+        </w:rPr>
+        <w:t>dec_type</w:t>
+      </w:r>
+      <w:proofErr w:type="spellEnd"/>
+      <w:r>
+        <w:rPr>
+          <w:rFonts w:asciiTheme="minorHAnsi" w:hAnsiTheme="minorHAnsi" w:cstheme="minorHAnsi"/>
+        </w:rPr>
+        <w:t xml:space="preserve"> == 1) | </w:t>
+      </w:r>
+      <w:r>
+        <w:rPr>
+          <w:rFonts w:asciiTheme="minorHAnsi" w:hAnsiTheme="minorHAnsi" w:cstheme="minorHAnsi"/>
+        </w:rPr>
+        <w:t>(</w:t>
+      </w:r>
+      <w:proofErr w:type="spellStart"/>
+      <w:r>
+        <w:rPr>
+          <w:rFonts w:asciiTheme="minorHAnsi" w:hAnsiTheme="minorHAnsi" w:cstheme="minorHAnsi"/>
+        </w:rPr>
+        <w:t>DW_type</w:t>
+      </w:r>
+      <w:proofErr w:type="spellEnd"/>
+      <w:r>
+        <w:rPr>
+          <w:rFonts w:asciiTheme="minorHAnsi" w:hAnsiTheme="minorHAnsi" w:cstheme="minorHAnsi"/>
+        </w:rPr>
+        <w:t xml:space="preserve"> %in% c(2, 5, 3) &amp; </w:t>
+      </w:r>
+      <w:proofErr w:type="spellStart"/>
+      <w:r>
+        <w:rPr>
+          <w:rFonts w:asciiTheme="minorHAnsi" w:hAnsiTheme="minorHAnsi" w:cstheme="minorHAnsi"/>
+        </w:rPr>
+        <w:t>dec_type</w:t>
+      </w:r>
+      <w:proofErr w:type="spellEnd"/>
+      <w:r>
+        <w:rPr>
+          <w:rFonts w:asciiTheme="minorHAnsi" w:hAnsiTheme="minorHAnsi" w:cstheme="minorHAnsi"/>
+        </w:rPr>
+        <w:t xml:space="preserve"> == </w:t>
+      </w:r>
+      <w:r>
+        <w:rPr>
+          <w:rFonts w:asciiTheme="minorHAnsi" w:hAnsiTheme="minorHAnsi" w:cstheme="minorHAnsi"/>
+        </w:rPr>
+        <w:t>2</w:t>
+      </w:r>
+      <w:r>
+        <w:rPr>
+          <w:rFonts w:asciiTheme="minorHAnsi" w:hAnsiTheme="minorHAnsi" w:cstheme="minorHAnsi"/>
+        </w:rPr>
+        <w:t>)</w:t>
+      </w:r>
+      <w:r>
+        <w:rPr>
+          <w:rFonts w:asciiTheme="minorHAnsi" w:hAnsiTheme="minorHAnsi" w:cstheme="minorHAnsi"/>
+        </w:rPr>
+        <w:t xml:space="preserve"> ~ </w:t>
+      </w:r>
+      <w:r>
+        <w:rPr>
+          <w:rFonts w:asciiTheme="minorHAnsi" w:hAnsiTheme="minorHAnsi" w:cstheme="minorHAnsi"/>
+        </w:rPr>
+        <w:t>"</w:t>
+      </w:r>
+      <w:proofErr w:type="spellStart"/>
+      <w:r>
+        <w:rPr>
+          <w:rFonts w:asciiTheme="minorHAnsi" w:hAnsiTheme="minorHAnsi" w:cstheme="minorHAnsi"/>
+        </w:rPr>
+        <w:t>tapes_swB</w:t>
+      </w:r>
+      <w:proofErr w:type="spellEnd"/>
+      <w:r>
+        <w:rPr>
+          <w:rFonts w:asciiTheme="minorHAnsi" w:hAnsiTheme="minorHAnsi" w:cstheme="minorHAnsi"/>
+        </w:rPr>
+        <w:t>"</w:t>
+      </w:r>
+      <w:r>
+        <w:rPr>
+          <w:rFonts w:asciiTheme="minorHAnsi" w:hAnsiTheme="minorHAnsi" w:cstheme="minorHAnsi"/>
+        </w:rPr>
+        <w:t xml:space="preserve">, </w:t>
+      </w:r>
+      <w:proofErr w:type="spellStart"/>
+      <w:r>
+        <w:rPr>
+          <w:rFonts w:asciiTheme="minorHAnsi" w:hAnsiTheme="minorHAnsi" w:cstheme="minorHAnsi"/>
+        </w:rPr>
+        <w:t>DW_type</w:t>
+      </w:r>
+      <w:proofErr w:type="spellEnd"/>
+      <w:r>
+        <w:rPr>
+          <w:rFonts w:asciiTheme="minorHAnsi" w:hAnsiTheme="minorHAnsi" w:cstheme="minorHAnsi"/>
+        </w:rPr>
+        <w:t xml:space="preserve"> == 1 ~ 0, TRUE ~ </w:t>
+      </w:r>
+      <w:proofErr w:type="spellStart"/>
+      <w:r>
+        <w:rPr>
+          <w:rFonts w:asciiTheme="minorHAnsi" w:hAnsiTheme="minorHAnsi" w:cstheme="minorHAnsi"/>
+        </w:rPr>
+        <w:t>aB_dw_kg</w:t>
+      </w:r>
+      <w:proofErr w:type="spellEnd"/>
+      <w:r>
+        <w:rPr>
+          <w:rFonts w:asciiTheme="minorHAnsi" w:hAnsiTheme="minorHAnsi" w:cstheme="minorHAnsi"/>
+        </w:rPr>
+        <w:t xml:space="preserve">, </w:t>
+      </w:r>
+    </w:p>
+    <w:p>
+      <w:pPr>
+        <w:pStyle w:val="Listenabsatz"/>
+        <w:numPr>
+          <w:ilvl w:val="0"/>
+          <w:numId w:val="22"/>
+        </w:numPr>
+        <w:rPr>
+          <w:rFonts w:asciiTheme="minorHAnsi" w:hAnsiTheme="minorHAnsi" w:cstheme="minorHAnsi"/>
+        </w:rPr>
+      </w:pPr>
+      <w:r>
+        <w:rPr>
+          <w:rFonts w:asciiTheme="minorHAnsi" w:hAnsiTheme="minorHAnsi" w:cstheme="minorHAnsi"/>
+        </w:rPr>
+        <w:t xml:space="preserve">Derbholzrinde: </w:t>
+      </w:r>
+      <w:r>
+        <w:rPr>
+          <w:rFonts w:asciiTheme="minorHAnsi" w:hAnsiTheme="minorHAnsi" w:cstheme="minorHAnsi"/>
+        </w:rPr>
+        <w:t>(</w:t>
+      </w:r>
+      <w:proofErr w:type="spellStart"/>
+      <w:r>
+        <w:rPr>
+          <w:rFonts w:asciiTheme="minorHAnsi" w:hAnsiTheme="minorHAnsi" w:cstheme="minorHAnsi"/>
+        </w:rPr>
+        <w:t>DW_type</w:t>
+      </w:r>
+      <w:proofErr w:type="spellEnd"/>
+      <w:r>
+        <w:rPr>
+          <w:rFonts w:asciiTheme="minorHAnsi" w:hAnsiTheme="minorHAnsi" w:cstheme="minorHAnsi"/>
+        </w:rPr>
+        <w:t xml:space="preserve"> %in% </w:t>
+      </w:r>
+      <w:proofErr w:type="gramStart"/>
+      <w:r>
+        <w:rPr>
+          <w:rFonts w:asciiTheme="minorHAnsi" w:hAnsiTheme="minorHAnsi" w:cstheme="minorHAnsi"/>
+        </w:rPr>
+        <w:t>c(</w:t>
+      </w:r>
+      <w:proofErr w:type="gramEnd"/>
+      <w:r>
+        <w:rPr>
+          <w:rFonts w:asciiTheme="minorHAnsi" w:hAnsiTheme="minorHAnsi" w:cstheme="minorHAnsi"/>
+        </w:rPr>
+        <w:t xml:space="preserve">2, 5, 3) &amp; </w:t>
+      </w:r>
+      <w:proofErr w:type="spellStart"/>
+      <w:r>
+        <w:rPr>
+          <w:rFonts w:asciiTheme="minorHAnsi" w:hAnsiTheme="minorHAnsi" w:cstheme="minorHAnsi"/>
+        </w:rPr>
+        <w:t>dec_type</w:t>
+      </w:r>
+      <w:proofErr w:type="spellEnd"/>
+      <w:r>
+        <w:rPr>
+          <w:rFonts w:asciiTheme="minorHAnsi" w:hAnsiTheme="minorHAnsi" w:cstheme="minorHAnsi"/>
+        </w:rPr>
+        <w:t xml:space="preserve"> == 1) | (</w:t>
+      </w:r>
+      <w:proofErr w:type="spellStart"/>
+      <w:r>
+        <w:rPr>
+          <w:rFonts w:asciiTheme="minorHAnsi" w:hAnsiTheme="minorHAnsi" w:cstheme="minorHAnsi"/>
+        </w:rPr>
+        <w:t>DW_type</w:t>
+      </w:r>
+      <w:proofErr w:type="spellEnd"/>
+      <w:r>
+        <w:rPr>
+          <w:rFonts w:asciiTheme="minorHAnsi" w:hAnsiTheme="minorHAnsi" w:cstheme="minorHAnsi"/>
+        </w:rPr>
+        <w:t xml:space="preserve"> %in% c(2, 5, 3) &amp; </w:t>
+      </w:r>
+      <w:proofErr w:type="spellStart"/>
+      <w:r>
+        <w:rPr>
+          <w:rFonts w:asciiTheme="minorHAnsi" w:hAnsiTheme="minorHAnsi" w:cstheme="minorHAnsi"/>
+        </w:rPr>
+        <w:t>dec_type</w:t>
+      </w:r>
+      <w:proofErr w:type="spellEnd"/>
+      <w:r>
+        <w:rPr>
+          <w:rFonts w:asciiTheme="minorHAnsi" w:hAnsiTheme="minorHAnsi" w:cstheme="minorHAnsi"/>
+        </w:rPr>
+        <w:t xml:space="preserve"> == 2)</w:t>
+      </w:r>
+      <w:r>
+        <w:rPr>
+          <w:rFonts w:asciiTheme="minorHAnsi" w:hAnsiTheme="minorHAnsi" w:cstheme="minorHAnsi"/>
+        </w:rPr>
+        <w:t xml:space="preserve"> ~</w:t>
+      </w:r>
+      <w:r>
+        <w:rPr>
+          <w:rFonts w:asciiTheme="minorHAnsi" w:hAnsiTheme="minorHAnsi" w:cstheme="minorHAnsi"/>
+        </w:rPr>
+        <w:t xml:space="preserve"> "</w:t>
+      </w:r>
+      <w:proofErr w:type="spellStart"/>
+      <w:r>
+        <w:rPr>
+          <w:rFonts w:asciiTheme="minorHAnsi" w:hAnsiTheme="minorHAnsi" w:cstheme="minorHAnsi"/>
+        </w:rPr>
+        <w:t>tapes_sw</w:t>
+      </w:r>
+      <w:r>
+        <w:rPr>
+          <w:rFonts w:asciiTheme="minorHAnsi" w:hAnsiTheme="minorHAnsi" w:cstheme="minorHAnsi"/>
+        </w:rPr>
+        <w:t>b</w:t>
+      </w:r>
+      <w:r>
+        <w:rPr>
+          <w:rFonts w:asciiTheme="minorHAnsi" w:hAnsiTheme="minorHAnsi" w:cstheme="minorHAnsi"/>
+        </w:rPr>
+        <w:t>B</w:t>
+      </w:r>
+      <w:proofErr w:type="spellEnd"/>
+      <w:r>
+        <w:rPr>
+          <w:rFonts w:asciiTheme="minorHAnsi" w:hAnsiTheme="minorHAnsi" w:cstheme="minorHAnsi"/>
+        </w:rPr>
+        <w:t>"</w:t>
+      </w:r>
+      <w:r>
+        <w:rPr>
+          <w:rFonts w:asciiTheme="minorHAnsi" w:hAnsiTheme="minorHAnsi" w:cstheme="minorHAnsi"/>
+        </w:rPr>
+        <w:t>, TRUE ~ 0</w:t>
+      </w:r>
+    </w:p>
+    <w:p>
+      <w:pPr>
+        <w:pStyle w:val="Listenabsatz"/>
+        <w:numPr>
+          <w:ilvl w:val="0"/>
+          <w:numId w:val="22"/>
+        </w:numPr>
+        <w:rPr>
+          <w:rFonts w:asciiTheme="minorHAnsi" w:hAnsiTheme="minorHAnsi" w:cstheme="minorHAnsi"/>
+        </w:rPr>
+      </w:pPr>
+      <w:proofErr w:type="spellStart"/>
+      <w:r>
+        <w:rPr>
+          <w:rFonts w:asciiTheme="minorHAnsi" w:hAnsiTheme="minorHAnsi" w:cstheme="minorHAnsi"/>
+        </w:rPr>
+        <w:t>Stockmasse</w:t>
+      </w:r>
+      <w:proofErr w:type="spellEnd"/>
+      <w:r>
+        <w:rPr>
+          <w:rFonts w:asciiTheme="minorHAnsi" w:hAnsiTheme="minorHAnsi" w:cstheme="minorHAnsi"/>
+        </w:rPr>
+        <w:t xml:space="preserve">: (! </w:t>
+      </w:r>
+      <w:r>
+        <w:rPr>
+          <w:rFonts w:asciiTheme="minorHAnsi" w:hAnsiTheme="minorHAnsi" w:cstheme="minorHAnsi"/>
+        </w:rPr>
+        <w:t>(</w:t>
+      </w:r>
+      <w:proofErr w:type="spellStart"/>
+      <w:r>
+        <w:rPr>
+          <w:rFonts w:asciiTheme="minorHAnsi" w:hAnsiTheme="minorHAnsi" w:cstheme="minorHAnsi"/>
+        </w:rPr>
+        <w:t>DW_type</w:t>
+      </w:r>
+      <w:proofErr w:type="spellEnd"/>
+      <w:r>
+        <w:rPr>
+          <w:rFonts w:asciiTheme="minorHAnsi" w:hAnsiTheme="minorHAnsi" w:cstheme="minorHAnsi"/>
+        </w:rPr>
+        <w:t xml:space="preserve"> %in% </w:t>
+      </w:r>
+      <w:proofErr w:type="gramStart"/>
+      <w:r>
+        <w:rPr>
+          <w:rFonts w:asciiTheme="minorHAnsi" w:hAnsiTheme="minorHAnsi" w:cstheme="minorHAnsi"/>
+        </w:rPr>
+        <w:t>c(</w:t>
+      </w:r>
+      <w:proofErr w:type="gramEnd"/>
+      <w:r>
+        <w:rPr>
+          <w:rFonts w:asciiTheme="minorHAnsi" w:hAnsiTheme="minorHAnsi" w:cstheme="minorHAnsi"/>
+        </w:rPr>
+        <w:t>1</w:t>
+      </w:r>
+      <w:r>
+        <w:rPr>
+          <w:rFonts w:asciiTheme="minorHAnsi" w:hAnsiTheme="minorHAnsi" w:cstheme="minorHAnsi"/>
+        </w:rPr>
+        <w:t xml:space="preserve">, </w:t>
+      </w:r>
+      <w:r>
+        <w:rPr>
+          <w:rFonts w:asciiTheme="minorHAnsi" w:hAnsiTheme="minorHAnsi" w:cstheme="minorHAnsi"/>
+        </w:rPr>
+        <w:t>6</w:t>
+      </w:r>
+      <w:r>
+        <w:rPr>
+          <w:rFonts w:asciiTheme="minorHAnsi" w:hAnsiTheme="minorHAnsi" w:cstheme="minorHAnsi"/>
+        </w:rPr>
+        <w:t>)</w:t>
+      </w:r>
+      <w:r>
+        <w:rPr>
+          <w:rFonts w:asciiTheme="minorHAnsi" w:hAnsiTheme="minorHAnsi" w:cstheme="minorHAnsi"/>
+        </w:rPr>
+        <w:t xml:space="preserve"> &amp; </w:t>
+      </w:r>
+      <w:proofErr w:type="spellStart"/>
+      <w:r>
+        <w:rPr>
+          <w:rFonts w:asciiTheme="minorHAnsi" w:hAnsiTheme="minorHAnsi" w:cstheme="minorHAnsi"/>
+        </w:rPr>
+        <w:t>dec_type</w:t>
+      </w:r>
+      <w:proofErr w:type="spellEnd"/>
+      <w:r>
+        <w:rPr>
+          <w:rFonts w:asciiTheme="minorHAnsi" w:hAnsiTheme="minorHAnsi" w:cstheme="minorHAnsi"/>
+        </w:rPr>
+        <w:t xml:space="preserve"> == 1) | </w:t>
+      </w:r>
+      <w:r>
+        <w:rPr>
+          <w:rFonts w:asciiTheme="minorHAnsi" w:hAnsiTheme="minorHAnsi" w:cstheme="minorHAnsi"/>
+        </w:rPr>
+        <w:t>(! (</w:t>
+      </w:r>
+      <w:proofErr w:type="spellStart"/>
+      <w:r>
+        <w:rPr>
+          <w:rFonts w:asciiTheme="minorHAnsi" w:hAnsiTheme="minorHAnsi" w:cstheme="minorHAnsi"/>
+        </w:rPr>
+        <w:t>DW_type</w:t>
+      </w:r>
+      <w:proofErr w:type="spellEnd"/>
+      <w:r>
+        <w:rPr>
+          <w:rFonts w:asciiTheme="minorHAnsi" w:hAnsiTheme="minorHAnsi" w:cstheme="minorHAnsi"/>
+        </w:rPr>
+        <w:t xml:space="preserve"> %in% </w:t>
+      </w:r>
+      <w:proofErr w:type="gramStart"/>
+      <w:r>
+        <w:rPr>
+          <w:rFonts w:asciiTheme="minorHAnsi" w:hAnsiTheme="minorHAnsi" w:cstheme="minorHAnsi"/>
+        </w:rPr>
+        <w:t>c(</w:t>
+      </w:r>
+      <w:proofErr w:type="gramEnd"/>
+      <w:r>
+        <w:rPr>
+          <w:rFonts w:asciiTheme="minorHAnsi" w:hAnsiTheme="minorHAnsi" w:cstheme="minorHAnsi"/>
+        </w:rPr>
+        <w:t xml:space="preserve">1, 6) &amp; </w:t>
+      </w:r>
+      <w:proofErr w:type="spellStart"/>
+      <w:r>
+        <w:rPr>
+          <w:rFonts w:asciiTheme="minorHAnsi" w:hAnsiTheme="minorHAnsi" w:cstheme="minorHAnsi"/>
+        </w:rPr>
+        <w:t>dec_type</w:t>
+      </w:r>
+      <w:proofErr w:type="spellEnd"/>
+      <w:r>
+        <w:rPr>
+          <w:rFonts w:asciiTheme="minorHAnsi" w:hAnsiTheme="minorHAnsi" w:cstheme="minorHAnsi"/>
+        </w:rPr>
+        <w:t xml:space="preserve"> == </w:t>
+      </w:r>
+      <w:r>
+        <w:rPr>
+          <w:rFonts w:asciiTheme="minorHAnsi" w:hAnsiTheme="minorHAnsi" w:cstheme="minorHAnsi"/>
+        </w:rPr>
+        <w:t xml:space="preserve">2) </w:t>
+      </w:r>
+      <w:r>
+        <w:rPr>
+          <w:rFonts w:asciiTheme="minorHAnsi" w:hAnsiTheme="minorHAnsi" w:cstheme="minorHAnsi"/>
+        </w:rPr>
+        <w:t xml:space="preserve">~ </w:t>
+      </w:r>
+      <w:r>
+        <w:rPr>
+          <w:rFonts w:asciiTheme="minorHAnsi" w:hAnsiTheme="minorHAnsi" w:cstheme="minorHAnsi"/>
+        </w:rPr>
+        <w:t>"</w:t>
+      </w:r>
+      <w:proofErr w:type="spellStart"/>
+      <w:r>
+        <w:rPr>
+          <w:rFonts w:asciiTheme="minorHAnsi" w:hAnsiTheme="minorHAnsi" w:cstheme="minorHAnsi"/>
+        </w:rPr>
+        <w:t>tapes_stwB</w:t>
+      </w:r>
+      <w:proofErr w:type="spellEnd"/>
+      <w:r>
+        <w:rPr>
+          <w:rFonts w:asciiTheme="minorHAnsi" w:hAnsiTheme="minorHAnsi" w:cstheme="minorHAnsi"/>
+        </w:rPr>
+        <w:t>"</w:t>
+      </w:r>
+      <w:r>
+        <w:rPr>
+          <w:rFonts w:asciiTheme="minorHAnsi" w:hAnsiTheme="minorHAnsi" w:cstheme="minorHAnsi"/>
+        </w:rPr>
+        <w:t>, TRUE ~ 0</w:t>
+      </w:r>
+    </w:p>
+    <w:p>
+      <w:pPr>
+        <w:pStyle w:val="Listenabsatz"/>
+        <w:numPr>
+          <w:ilvl w:val="0"/>
+          <w:numId w:val="22"/>
+        </w:numPr>
+        <w:rPr>
+          <w:rFonts w:asciiTheme="minorHAnsi" w:hAnsiTheme="minorHAnsi" w:cstheme="minorHAnsi"/>
+        </w:rPr>
+      </w:pPr>
+      <w:r>
+        <w:rPr>
+          <w:rFonts w:asciiTheme="minorHAnsi" w:hAnsiTheme="minorHAnsi" w:cstheme="minorHAnsi"/>
+        </w:rPr>
+        <w:t xml:space="preserve">Stockrinde: </w:t>
+      </w:r>
+      <w:r>
+        <w:rPr>
+          <w:rFonts w:asciiTheme="minorHAnsi" w:hAnsiTheme="minorHAnsi" w:cstheme="minorHAnsi"/>
+        </w:rPr>
+        <w:t>(! (</w:t>
+      </w:r>
+      <w:proofErr w:type="spellStart"/>
+      <w:r>
+        <w:rPr>
+          <w:rFonts w:asciiTheme="minorHAnsi" w:hAnsiTheme="minorHAnsi" w:cstheme="minorHAnsi"/>
+        </w:rPr>
+        <w:t>DW_type</w:t>
+      </w:r>
+      <w:proofErr w:type="spellEnd"/>
+      <w:r>
+        <w:rPr>
+          <w:rFonts w:asciiTheme="minorHAnsi" w:hAnsiTheme="minorHAnsi" w:cstheme="minorHAnsi"/>
+        </w:rPr>
+        <w:t xml:space="preserve"> %in% </w:t>
+      </w:r>
+      <w:proofErr w:type="gramStart"/>
+      <w:r>
+        <w:rPr>
+          <w:rFonts w:asciiTheme="minorHAnsi" w:hAnsiTheme="minorHAnsi" w:cstheme="minorHAnsi"/>
+        </w:rPr>
+        <w:t>c(</w:t>
+      </w:r>
+      <w:proofErr w:type="gramEnd"/>
+      <w:r>
+        <w:rPr>
+          <w:rFonts w:asciiTheme="minorHAnsi" w:hAnsiTheme="minorHAnsi" w:cstheme="minorHAnsi"/>
+        </w:rPr>
+        <w:t xml:space="preserve">1, 6) &amp; </w:t>
+      </w:r>
+      <w:proofErr w:type="spellStart"/>
+      <w:r>
+        <w:rPr>
+          <w:rFonts w:asciiTheme="minorHAnsi" w:hAnsiTheme="minorHAnsi" w:cstheme="minorHAnsi"/>
+        </w:rPr>
+        <w:t>dec_type</w:t>
+      </w:r>
+      <w:proofErr w:type="spellEnd"/>
+      <w:r>
+        <w:rPr>
+          <w:rFonts w:asciiTheme="minorHAnsi" w:hAnsiTheme="minorHAnsi" w:cstheme="minorHAnsi"/>
+        </w:rPr>
+        <w:t xml:space="preserve"> == 1) | (! (</w:t>
+      </w:r>
+      <w:proofErr w:type="spellStart"/>
+      <w:r>
+        <w:rPr>
+          <w:rFonts w:asciiTheme="minorHAnsi" w:hAnsiTheme="minorHAnsi" w:cstheme="minorHAnsi"/>
+        </w:rPr>
+        <w:t>DW_type</w:t>
+      </w:r>
+      <w:proofErr w:type="spellEnd"/>
+      <w:r>
+        <w:rPr>
+          <w:rFonts w:asciiTheme="minorHAnsi" w:hAnsiTheme="minorHAnsi" w:cstheme="minorHAnsi"/>
+        </w:rPr>
+        <w:t xml:space="preserve"> %in% </w:t>
+      </w:r>
+      <w:proofErr w:type="gramStart"/>
+      <w:r>
+        <w:rPr>
+          <w:rFonts w:asciiTheme="minorHAnsi" w:hAnsiTheme="minorHAnsi" w:cstheme="minorHAnsi"/>
+        </w:rPr>
+        <w:t>c(</w:t>
+      </w:r>
+      <w:proofErr w:type="gramEnd"/>
+      <w:r>
+        <w:rPr>
+          <w:rFonts w:asciiTheme="minorHAnsi" w:hAnsiTheme="minorHAnsi" w:cstheme="minorHAnsi"/>
+        </w:rPr>
+        <w:t xml:space="preserve">1, 6) &amp; </w:t>
+      </w:r>
+      <w:proofErr w:type="spellStart"/>
+      <w:r>
+        <w:rPr>
+          <w:rFonts w:asciiTheme="minorHAnsi" w:hAnsiTheme="minorHAnsi" w:cstheme="minorHAnsi"/>
+        </w:rPr>
+        <w:t>dec_type</w:t>
+      </w:r>
+      <w:proofErr w:type="spellEnd"/>
+      <w:r>
+        <w:rPr>
+          <w:rFonts w:asciiTheme="minorHAnsi" w:hAnsiTheme="minorHAnsi" w:cstheme="minorHAnsi"/>
+        </w:rPr>
+        <w:t xml:space="preserve"> == 2)</w:t>
+      </w:r>
+      <w:r>
+        <w:rPr>
+          <w:rFonts w:asciiTheme="minorHAnsi" w:hAnsiTheme="minorHAnsi" w:cstheme="minorHAnsi"/>
+        </w:rPr>
+        <w:t xml:space="preserve"> ~ </w:t>
+      </w:r>
+      <w:r>
+        <w:rPr>
+          <w:rFonts w:asciiTheme="minorHAnsi" w:hAnsiTheme="minorHAnsi" w:cstheme="minorHAnsi"/>
+        </w:rPr>
+        <w:t>"</w:t>
+      </w:r>
+      <w:proofErr w:type="spellStart"/>
+      <w:r>
+        <w:rPr>
+          <w:rFonts w:asciiTheme="minorHAnsi" w:hAnsiTheme="minorHAnsi" w:cstheme="minorHAnsi"/>
+        </w:rPr>
+        <w:t>tapes_stwbB</w:t>
+      </w:r>
+      <w:proofErr w:type="spellEnd"/>
+      <w:r>
+        <w:rPr>
+          <w:rFonts w:asciiTheme="minorHAnsi" w:hAnsiTheme="minorHAnsi" w:cstheme="minorHAnsi"/>
+        </w:rPr>
+        <w:t>"</w:t>
+      </w:r>
+      <w:r>
+        <w:rPr>
+          <w:rFonts w:asciiTheme="minorHAnsi" w:hAnsiTheme="minorHAnsi" w:cstheme="minorHAnsi"/>
+        </w:rPr>
+        <w:t>, TRUE ~ 0</w:t>
+      </w:r>
+    </w:p>
+    <w:p>
+      <w:pPr>
+        <w:pStyle w:val="Listenabsatz"/>
+        <w:numPr>
+          <w:ilvl w:val="0"/>
+          <w:numId w:val="22"/>
+        </w:numPr>
+        <w:rPr>
+          <w:rFonts w:asciiTheme="minorHAnsi" w:hAnsiTheme="minorHAnsi" w:cstheme="minorHAnsi"/>
+        </w:rPr>
+      </w:pPr>
+      <w:r>
+        <w:rPr>
+          <w:rFonts w:asciiTheme="minorHAnsi" w:hAnsiTheme="minorHAnsi" w:cstheme="minorHAnsi"/>
+        </w:rPr>
+        <w:t>Nichtderbholz</w:t>
+      </w:r>
+      <w:r>
+        <w:rPr>
+          <w:rFonts w:asciiTheme="minorHAnsi" w:hAnsiTheme="minorHAnsi" w:cstheme="minorHAnsi"/>
+        </w:rPr>
+        <w:t>: (</w:t>
+      </w:r>
+      <w:proofErr w:type="spellStart"/>
+      <w:r>
+        <w:rPr>
+          <w:rFonts w:asciiTheme="minorHAnsi" w:hAnsiTheme="minorHAnsi" w:cstheme="minorHAnsi"/>
+        </w:rPr>
+        <w:t>DW_type</w:t>
+      </w:r>
+      <w:proofErr w:type="spellEnd"/>
+      <w:r>
+        <w:rPr>
+          <w:rFonts w:asciiTheme="minorHAnsi" w:hAnsiTheme="minorHAnsi" w:cstheme="minorHAnsi"/>
+        </w:rPr>
+        <w:t xml:space="preserve"> %in% </w:t>
+      </w:r>
+      <w:proofErr w:type="gramStart"/>
+      <w:r>
+        <w:rPr>
+          <w:rFonts w:asciiTheme="minorHAnsi" w:hAnsiTheme="minorHAnsi" w:cstheme="minorHAnsi"/>
+        </w:rPr>
+        <w:t>c(</w:t>
+      </w:r>
+      <w:proofErr w:type="gramEnd"/>
+      <w:r>
+        <w:rPr>
+          <w:rFonts w:asciiTheme="minorHAnsi" w:hAnsiTheme="minorHAnsi" w:cstheme="minorHAnsi"/>
+        </w:rPr>
+        <w:t xml:space="preserve">2, 5) &amp; </w:t>
+      </w:r>
+      <w:proofErr w:type="spellStart"/>
+      <w:r>
+        <w:rPr>
+          <w:rFonts w:asciiTheme="minorHAnsi" w:hAnsiTheme="minorHAnsi" w:cstheme="minorHAnsi"/>
+        </w:rPr>
+        <w:t>dec_type</w:t>
+      </w:r>
+      <w:proofErr w:type="spellEnd"/>
+      <w:r>
+        <w:rPr>
+          <w:rFonts w:asciiTheme="minorHAnsi" w:hAnsiTheme="minorHAnsi" w:cstheme="minorHAnsi"/>
+        </w:rPr>
+        <w:t xml:space="preserve"> == 1) | (</w:t>
+      </w:r>
+      <w:proofErr w:type="spellStart"/>
+      <w:r>
+        <w:rPr>
+          <w:rFonts w:asciiTheme="minorHAnsi" w:hAnsiTheme="minorHAnsi" w:cstheme="minorHAnsi"/>
+        </w:rPr>
+        <w:t>DW_type</w:t>
+      </w:r>
+      <w:proofErr w:type="spellEnd"/>
+      <w:r>
+        <w:rPr>
+          <w:rFonts w:asciiTheme="minorHAnsi" w:hAnsiTheme="minorHAnsi" w:cstheme="minorHAnsi"/>
+        </w:rPr>
+        <w:t xml:space="preserve"> %in% c(2, 5) &amp; </w:t>
+      </w:r>
+      <w:proofErr w:type="spellStart"/>
+      <w:r>
+        <w:rPr>
+          <w:rFonts w:asciiTheme="minorHAnsi" w:hAnsiTheme="minorHAnsi" w:cstheme="minorHAnsi"/>
+        </w:rPr>
+        <w:t>dec_type</w:t>
+      </w:r>
+      <w:proofErr w:type="spellEnd"/>
+      <w:r>
+        <w:rPr>
+          <w:rFonts w:asciiTheme="minorHAnsi" w:hAnsiTheme="minorHAnsi" w:cstheme="minorHAnsi"/>
+        </w:rPr>
+        <w:t xml:space="preserve"> == 2)</w:t>
+      </w:r>
+      <w:r>
+        <w:rPr>
+          <w:rFonts w:asciiTheme="minorHAnsi" w:hAnsiTheme="minorHAnsi" w:cstheme="minorHAnsi"/>
+        </w:rPr>
+        <w:t xml:space="preserve"> ~ </w:t>
+      </w:r>
+      <w:r>
+        <w:rPr>
+          <w:rFonts w:asciiTheme="minorHAnsi" w:hAnsiTheme="minorHAnsi" w:cstheme="minorHAnsi"/>
+        </w:rPr>
+        <w:t>"</w:t>
+      </w:r>
+      <w:proofErr w:type="spellStart"/>
+      <w:r>
+        <w:rPr>
+          <w:rFonts w:asciiTheme="minorHAnsi" w:hAnsiTheme="minorHAnsi" w:cstheme="minorHAnsi"/>
+        </w:rPr>
+        <w:t>tapes_dw_fw</w:t>
+      </w:r>
+      <w:proofErr w:type="spellEnd"/>
+      <w:r>
+        <w:rPr>
+          <w:rFonts w:asciiTheme="minorHAnsi" w:hAnsiTheme="minorHAnsi" w:cstheme="minorHAnsi"/>
+        </w:rPr>
+        <w:t>"</w:t>
+      </w:r>
+      <w:r>
+        <w:rPr>
+          <w:rFonts w:asciiTheme="minorHAnsi" w:hAnsiTheme="minorHAnsi" w:cstheme="minorHAnsi"/>
+        </w:rPr>
+        <w:t xml:space="preserve">, </w:t>
+      </w:r>
+      <w:proofErr w:type="spellStart"/>
+      <w:r>
+        <w:rPr>
+          <w:rFonts w:asciiTheme="minorHAnsi" w:hAnsiTheme="minorHAnsi" w:cstheme="minorHAnsi"/>
+        </w:rPr>
+        <w:t>DW_type</w:t>
+      </w:r>
+      <w:proofErr w:type="spellEnd"/>
+      <w:r>
+        <w:rPr>
+          <w:rFonts w:asciiTheme="minorHAnsi" w:hAnsiTheme="minorHAnsi" w:cstheme="minorHAnsi"/>
+        </w:rPr>
+        <w:t xml:space="preserve"> == 1 ~ </w:t>
+      </w:r>
+      <w:proofErr w:type="spellStart"/>
+      <w:r>
+        <w:rPr>
+          <w:rFonts w:asciiTheme="minorHAnsi" w:hAnsiTheme="minorHAnsi" w:cstheme="minorHAnsi"/>
+        </w:rPr>
+        <w:t>aB_dw_kg</w:t>
+      </w:r>
+      <w:proofErr w:type="spellEnd"/>
+      <w:r>
+        <w:rPr>
+          <w:rFonts w:asciiTheme="minorHAnsi" w:hAnsiTheme="minorHAnsi" w:cstheme="minorHAnsi"/>
+        </w:rPr>
+        <w:t>,</w:t>
+      </w:r>
+      <w:r>
+        <w:rPr>
+          <w:rFonts w:asciiTheme="minorHAnsi" w:hAnsiTheme="minorHAnsi" w:cstheme="minorHAnsi"/>
+        </w:rPr>
+        <w:t xml:space="preserve"> TRUE ~ 0 </w:t>
+      </w:r>
+    </w:p>
+    <w:p>
+      <w:pPr>
+        <w:pStyle w:val="Listenabsatz"/>
+        <w:numPr>
+          <w:ilvl w:val="0"/>
+          <w:numId w:val="22"/>
+        </w:numPr>
+        <w:rPr>
+          <w:rFonts w:asciiTheme="minorHAnsi" w:hAnsiTheme="minorHAnsi" w:cstheme="minorHAnsi"/>
+        </w:rPr>
+      </w:pPr>
+      <w:r>
+        <w:rPr>
+          <w:rFonts w:asciiTheme="minorHAnsi" w:hAnsiTheme="minorHAnsi" w:cstheme="minorHAnsi"/>
+        </w:rPr>
+        <w:t xml:space="preserve"> </w:t>
+      </w:r>
+    </w:p>
+    <w:p>
+      <w:pPr>
+        <w:rPr>
+          <w:rFonts w:asciiTheme="minorHAnsi" w:hAnsiTheme="minorHAnsi" w:cstheme="minorHAnsi"/>
+        </w:rPr>
+      </w:pPr>
+      <w:r>
+        <w:rPr>
+          <w:rFonts w:asciiTheme="minorHAnsi" w:hAnsiTheme="minorHAnsi" w:cstheme="minorHAnsi"/>
+        </w:rPr>
+        <w:t xml:space="preserve">Wir können nur in Derbholz und derbholzrinde </w:t>
+      </w:r>
+      <w:proofErr w:type="spellStart"/>
+      <w:proofErr w:type="gramStart"/>
+      <w:r>
+        <w:rPr>
+          <w:rFonts w:asciiTheme="minorHAnsi" w:hAnsiTheme="minorHAnsi" w:cstheme="minorHAnsi"/>
+        </w:rPr>
+        <w:t>kompartimentieren</w:t>
+      </w:r>
+      <w:proofErr w:type="spellEnd"/>
+      <w:proofErr w:type="gramEnd"/>
+      <w:r>
+        <w:rPr>
+          <w:rFonts w:asciiTheme="minorHAnsi" w:hAnsiTheme="minorHAnsi" w:cstheme="minorHAnsi"/>
+        </w:rPr>
+        <w:t xml:space="preserve"> weil wir durch das Volumen und die Dichte auch nur Derbholz und </w:t>
+      </w:r>
+      <w:proofErr w:type="spellStart"/>
+      <w:r>
+        <w:rPr>
+          <w:rFonts w:asciiTheme="minorHAnsi" w:hAnsiTheme="minorHAnsi" w:cstheme="minorHAnsi"/>
+        </w:rPr>
+        <w:t>Derholzrinde</w:t>
+      </w:r>
+      <w:proofErr w:type="spellEnd"/>
+      <w:r>
+        <w:rPr>
+          <w:rFonts w:asciiTheme="minorHAnsi" w:hAnsiTheme="minorHAnsi" w:cstheme="minorHAnsi"/>
+        </w:rPr>
+        <w:t xml:space="preserve"> ausrechnen. Die meisten Volumen Formeln schließen den Stock gar nicht mehr mit ein. Dementsprechend können wir maximal in Derbholz + Rinde und Stock + Rinde unterscheiden. </w:t>
+      </w:r>
+    </w:p>
+    <w:p>
+      <w:pPr>
+        <w:rPr>
+          <w:rFonts w:asciiTheme="minorHAnsi" w:hAnsiTheme="minorHAnsi" w:cstheme="minorHAnsi"/>
+        </w:rPr>
+      </w:pPr>
+      <w:r>
+        <w:rPr>
+          <w:rFonts w:asciiTheme="minorHAnsi" w:hAnsiTheme="minorHAnsi" w:cstheme="minorHAnsi"/>
+        </w:rPr>
+        <w:t xml:space="preserve">Zudem gibt </w:t>
+      </w:r>
+      <w:proofErr w:type="spellStart"/>
+      <w:r>
+        <w:rPr>
+          <w:rFonts w:asciiTheme="minorHAnsi" w:hAnsiTheme="minorHAnsi" w:cstheme="minorHAnsi"/>
+        </w:rPr>
+        <w:t>TapeS</w:t>
+      </w:r>
+      <w:proofErr w:type="spellEnd"/>
+      <w:r>
+        <w:rPr>
+          <w:rFonts w:asciiTheme="minorHAnsi" w:hAnsiTheme="minorHAnsi" w:cstheme="minorHAnsi"/>
+        </w:rPr>
+        <w:t xml:space="preserve"> die Biomasse in den Kompartimenten am ganzen (</w:t>
+      </w:r>
+      <w:proofErr w:type="spellStart"/>
+      <w:r>
+        <w:rPr>
+          <w:rFonts w:asciiTheme="minorHAnsi" w:hAnsiTheme="minorHAnsi" w:cstheme="minorHAnsi"/>
+        </w:rPr>
+        <w:t>geschätzen</w:t>
+      </w:r>
+      <w:proofErr w:type="spellEnd"/>
+      <w:r>
+        <w:rPr>
+          <w:rFonts w:asciiTheme="minorHAnsi" w:hAnsiTheme="minorHAnsi" w:cstheme="minorHAnsi"/>
+        </w:rPr>
+        <w:t xml:space="preserve">) Baum aus. Was problematisch ist im Zusammenhang mit Bruchstücken </w:t>
+      </w:r>
+      <w:bookmarkStart w:id="12" w:name="_GoBack"/>
+      <w:bookmarkEnd w:id="12"/>
     </w:p>
     <w:p>
       <w:pPr>
@@ -26852,6 +27788,7 @@
         <w:rPr>
           <w:rFonts w:asciiTheme="minorHAnsi" w:hAnsiTheme="minorHAnsi" w:cstheme="minorHAnsi"/>
         </w:rPr>
+        <w:lastRenderedPageBreak/>
         <w:t xml:space="preserve">Kompartimentierung Biomasse </w:t>
       </w:r>
       <w:proofErr w:type="spellStart"/>
@@ -27293,7 +28230,6 @@
           <w:sz w:val="24"/>
           <w:szCs w:val="24"/>
         </w:rPr>
-        <w:lastRenderedPageBreak/>
         <w:t>Wolff</w:t>
       </w:r>
       <w:r>
@@ -27577,6 +28513,7 @@
         <w:rPr>
           <w:rFonts w:asciiTheme="minorHAnsi" w:hAnsiTheme="minorHAnsi" w:cstheme="minorHAnsi"/>
         </w:rPr>
+        <w:lastRenderedPageBreak/>
         <w:t> Ergebnisse</w:t>
       </w:r>
     </w:p>

</xml_diff>